<commit_message>
a million more variants of MMPLD...
</commit_message>
<xml_diff>
--- a/docs/SpecMMPLD.docx
+++ b/docs/SpecMMPLD.docx
@@ -27,7 +27,13 @@
         <w:rPr>
           <w:lang w:val="en-US"/>
         </w:rPr>
-        <w:t xml:space="preserve">Version: </w:t>
+        <w:t>Version:</w:t>
+      </w:r>
+      <w:r>
+        <w:rPr>
+          <w:lang w:val="en-US"/>
+        </w:rPr>
+        <w:t xml:space="preserve"> </w:t>
       </w:r>
       <w:r>
         <w:rPr>
@@ -51,27 +57,13 @@
         <w:rPr>
           <w:lang w:val="en-US"/>
         </w:rPr>
-        <w:t>1</w:t>
-      </w:r>
-      <w:proofErr w:type="gramStart"/>
-      <w:r>
-        <w:rPr>
-          <w:lang w:val="en-US"/>
-        </w:rPr>
-        <w:t>.</w:t>
-      </w:r>
-      <w:proofErr w:type="gramEnd"/>
+        <w:t>1.3</w:t>
+      </w:r>
       <w:r>
         <w:rPr>
           <w:lang w:val="en-US"/>
         </w:rPr>
         <w:fldChar w:fldCharType="end"/>
-      </w:r>
-      <w:r>
-        <w:rPr>
-          <w:lang w:val="en-US"/>
-        </w:rPr>
-        <w:t>3</w:t>
       </w:r>
       <w:r>
         <w:rPr>
@@ -100,6 +92,12 @@
               <w:lang w:val="en-US"/>
             </w:rPr>
             <w:t>Release</w:t>
+          </w:r>
+          <w:r>
+            <w:rPr>
+              <w:lang w:val="en-US"/>
+            </w:rPr>
+            <w:t xml:space="preserve"> Hotfix 1</w:t>
           </w:r>
         </w:sdtContent>
       </w:sdt>
@@ -169,25 +167,7 @@
         <w:rPr>
           <w:lang w:val="en-US"/>
         </w:rPr>
-        <w:t>02</w:t>
-      </w:r>
-      <w:r>
-        <w:rPr>
-          <w:lang w:val="en-US"/>
-        </w:rPr>
-        <w:t>.0</w:t>
-      </w:r>
-      <w:r>
-        <w:rPr>
-          <w:lang w:val="en-US"/>
-        </w:rPr>
-        <w:t>7</w:t>
-      </w:r>
-      <w:r>
-        <w:rPr>
-          <w:lang w:val="en-US"/>
-        </w:rPr>
-        <w:t>.201</w:t>
+        <w:t>7/23/2018</w:t>
       </w:r>
       <w:r>
         <w:rPr>
@@ -195,14 +175,6 @@
         </w:rPr>
         <w:fldChar w:fldCharType="end"/>
       </w:r>
-      <w:r>
-        <w:rPr>
-          <w:lang w:val="en-US"/>
-        </w:rPr>
-        <w:t>8</w:t>
-      </w:r>
-      <w:bookmarkStart w:id="0" w:name="_GoBack"/>
-      <w:bookmarkEnd w:id="0"/>
     </w:p>
     <w:p>
       <w:pPr>
@@ -240,44 +212,26 @@
         <w:rPr>
           <w:lang w:val="en-US"/>
         </w:rPr>
-        <w:t xml:space="preserve">memory dumps of </w:t>
-      </w:r>
-      <w:proofErr w:type="spellStart"/>
-      <w:r>
-        <w:rPr>
-          <w:lang w:val="en-US"/>
-        </w:rPr>
-        <w:t>MegaMol</w:t>
-      </w:r>
-      <w:proofErr w:type="spellEnd"/>
-      <w:r>
-        <w:rPr>
-          <w:lang w:val="en-US"/>
-        </w:rPr>
-        <w:t xml:space="preserve">™’s internal data structures, namely the content of the </w:t>
-      </w:r>
-      <w:proofErr w:type="spellStart"/>
+        <w:t xml:space="preserve">memory dumps of MegaMol™’s internal data structures, namely the content of the </w:t>
+      </w:r>
       <w:r>
         <w:rPr>
           <w:rStyle w:val="CodeZchn"/>
         </w:rPr>
         <w:t>MultiParticleDataCall</w:t>
       </w:r>
-      <w:proofErr w:type="spellEnd"/>
       <w:r>
         <w:rPr>
           <w:lang w:val="en-US"/>
         </w:rPr>
         <w:t xml:space="preserve">. The corresponding data files can be loaded using the Modules </w:t>
       </w:r>
-      <w:proofErr w:type="spellStart"/>
       <w:r>
         <w:rPr>
           <w:rStyle w:val="CodeZchn"/>
         </w:rPr>
         <w:t>MMPLDDataSource</w:t>
       </w:r>
-      <w:proofErr w:type="spellEnd"/>
       <w:r>
         <w:rPr>
           <w:lang w:val="en-US"/>
@@ -288,44 +242,26 @@
         <w:rPr>
           <w:lang w:val="en-US"/>
         </w:rPr>
-        <w:t xml:space="preserve">o generate these files from any compatible data source you can use a </w:t>
-      </w:r>
-      <w:proofErr w:type="spellStart"/>
-      <w:r>
-        <w:rPr>
-          <w:lang w:val="en-US"/>
-        </w:rPr>
-        <w:t>MegaMol</w:t>
-      </w:r>
-      <w:proofErr w:type="spellEnd"/>
-      <w:r>
-        <w:rPr>
-          <w:lang w:val="en-US"/>
-        </w:rPr>
-        <w:t xml:space="preserve">™ job based on the </w:t>
-      </w:r>
-      <w:proofErr w:type="spellStart"/>
+        <w:t xml:space="preserve">o generate these files from any compatible data source you can use a MegaMol™ job based on the </w:t>
+      </w:r>
       <w:r>
         <w:rPr>
           <w:rStyle w:val="CodeZchn"/>
         </w:rPr>
         <w:t>DataWriterJob</w:t>
       </w:r>
-      <w:proofErr w:type="spellEnd"/>
       <w:r>
         <w:rPr>
           <w:lang w:val="en-US"/>
         </w:rPr>
         <w:t xml:space="preserve"> and the Modules </w:t>
       </w:r>
-      <w:proofErr w:type="spellStart"/>
       <w:r>
         <w:rPr>
           <w:rStyle w:val="CodeZchn"/>
         </w:rPr>
         <w:t>MMPLDWriter</w:t>
       </w:r>
-      <w:proofErr w:type="spellEnd"/>
       <w:r>
         <w:rPr>
           <w:lang w:val="en-US"/>
@@ -355,21 +291,7 @@
         <w:rPr>
           <w:lang w:val="en-US"/>
         </w:rPr>
-        <w:t xml:space="preserve">This file format is intended for visualization using </w:t>
-      </w:r>
-      <w:proofErr w:type="spellStart"/>
-      <w:r>
-        <w:rPr>
-          <w:lang w:val="en-US"/>
-        </w:rPr>
-        <w:t>MegaMol</w:t>
-      </w:r>
-      <w:proofErr w:type="spellEnd"/>
-      <w:r>
-        <w:rPr>
-          <w:lang w:val="en-US"/>
-        </w:rPr>
-        <w:t>™ for simple, small and medium sized data sets (max. about 1 million particles and less than thousand configurations).</w:t>
+        <w:t>This file format is intended for visualization using MegaMol™ for simple, small and medium sized data sets (max. about 1 million particles and less than thousand configurations).</w:t>
       </w:r>
     </w:p>
     <w:p>
@@ -407,21 +329,7 @@
         <w:rPr>
           <w:lang w:val="en-US"/>
         </w:rPr>
-        <w:t xml:space="preserve"> corresponds to a </w:t>
-      </w:r>
-      <w:proofErr w:type="gramStart"/>
-      <w:r>
-        <w:rPr>
-          <w:lang w:val="en-US"/>
-        </w:rPr>
-        <w:t>32 bit</w:t>
-      </w:r>
-      <w:proofErr w:type="gramEnd"/>
-      <w:r>
-        <w:rPr>
-          <w:lang w:val="en-US"/>
-        </w:rPr>
-        <w:t xml:space="preserve"> large unsigned integer value; </w:t>
+        <w:t xml:space="preserve"> corresponds to a 32 bit large unsigned integer value; </w:t>
       </w:r>
       <w:r>
         <w:rPr>
@@ -457,21 +365,7 @@
         <w:rPr>
           <w:lang w:val="en-US"/>
         </w:rPr>
-        <w:t xml:space="preserve"> corresponds to an </w:t>
-      </w:r>
-      <w:proofErr w:type="gramStart"/>
-      <w:r>
-        <w:rPr>
-          <w:lang w:val="en-US"/>
-        </w:rPr>
-        <w:t>8 bit</w:t>
-      </w:r>
-      <w:proofErr w:type="gramEnd"/>
-      <w:r>
-        <w:rPr>
-          <w:lang w:val="en-US"/>
-        </w:rPr>
-        <w:t xml:space="preserve"> large unsigned integer value. The term </w:t>
+        <w:t xml:space="preserve"> corresponds to an 8 bit large unsigned integer value. The term </w:t>
       </w:r>
       <w:r>
         <w:rPr>
@@ -532,21 +426,7 @@
         <w:rPr>
           <w:lang w:val="en-US"/>
         </w:rPr>
-        <w:t xml:space="preserve"> corresponds to a </w:t>
-      </w:r>
-      <w:proofErr w:type="gramStart"/>
-      <w:r>
-        <w:rPr>
-          <w:lang w:val="en-US"/>
-        </w:rPr>
-        <w:t>64 bit</w:t>
-      </w:r>
-      <w:proofErr w:type="gramEnd"/>
-      <w:r>
-        <w:rPr>
-          <w:lang w:val="en-US"/>
-        </w:rPr>
-        <w:t xml:space="preserve"> large floating point value following the IEEE standard.</w:t>
+        <w:t xml:space="preserve"> corresponds to a 64 bit large floating point value following the IEEE standard.</w:t>
       </w:r>
     </w:p>
     <w:p>
@@ -560,7 +440,37 @@
         <w:rPr>
           <w:lang w:val="en-US"/>
         </w:rPr>
-        <w:t>MMPLD – Version 1.3</w:t>
+        <w:t xml:space="preserve">MMPLD – Version </w:t>
+      </w:r>
+      <w:r>
+        <w:rPr>
+          <w:lang w:val="en-US"/>
+        </w:rPr>
+        <w:fldChar w:fldCharType="begin"/>
+      </w:r>
+      <w:r>
+        <w:rPr>
+          <w:lang w:val="en-US"/>
+        </w:rPr>
+        <w:instrText xml:space="preserve"> DOCPROPERTY  Version  \* MERGEFORMAT </w:instrText>
+      </w:r>
+      <w:r>
+        <w:rPr>
+          <w:lang w:val="en-US"/>
+        </w:rPr>
+        <w:fldChar w:fldCharType="separate"/>
+      </w:r>
+      <w:r>
+        <w:rPr>
+          <w:lang w:val="en-US"/>
+        </w:rPr>
+        <w:t>1.3</w:t>
+      </w:r>
+      <w:r>
+        <w:rPr>
+          <w:lang w:val="en-US"/>
+        </w:rPr>
+        <w:fldChar w:fldCharType="end"/>
       </w:r>
     </w:p>
     <w:p>
@@ -773,21 +683,7 @@
               <w:rPr>
                 <w:lang w:val="en-US"/>
               </w:rPr>
-              <w:t xml:space="preserve">unsigned </w:t>
-            </w:r>
-            <w:proofErr w:type="spellStart"/>
-            <w:r>
-              <w:rPr>
-                <w:lang w:val="en-US"/>
-              </w:rPr>
-              <w:t>int</w:t>
-            </w:r>
-            <w:proofErr w:type="spellEnd"/>
-            <w:r>
-              <w:rPr>
-                <w:lang w:val="en-US"/>
-              </w:rPr>
-              <w:t xml:space="preserve"> 16 bit</w:t>
+              <w:t>unsigned int 16 bit</w:t>
             </w:r>
           </w:p>
         </w:tc>
@@ -853,21 +749,7 @@
               <w:rPr>
                 <w:lang w:val="en-US"/>
               </w:rPr>
-              <w:t xml:space="preserve">unsigned </w:t>
-            </w:r>
-            <w:proofErr w:type="spellStart"/>
-            <w:r>
-              <w:rPr>
-                <w:lang w:val="en-US"/>
-              </w:rPr>
-              <w:t>int</w:t>
-            </w:r>
-            <w:proofErr w:type="spellEnd"/>
-            <w:r>
-              <w:rPr>
-                <w:lang w:val="en-US"/>
-              </w:rPr>
-              <w:t xml:space="preserve"> 32 bit</w:t>
+              <w:t>unsigned int 32 bit</w:t>
             </w:r>
           </w:p>
         </w:tc>
@@ -1051,21 +933,7 @@
         <w:rPr>
           <w:rStyle w:val="CodeZchn"/>
         </w:rPr>
-        <w:t xml:space="preserve">4D </w:t>
-      </w:r>
-      <w:proofErr w:type="spellStart"/>
-      <w:r>
-        <w:rPr>
-          <w:rStyle w:val="CodeZchn"/>
-        </w:rPr>
-        <w:t>4D</w:t>
-      </w:r>
-      <w:proofErr w:type="spellEnd"/>
-      <w:r>
-        <w:rPr>
-          <w:rStyle w:val="CodeZchn"/>
-        </w:rPr>
-        <w:t xml:space="preserve"> 50 4C 44 00</w:t>
+        <w:t>4D 4D 50 4C 44 00</w:t>
       </w:r>
       <w:r>
         <w:rPr>
@@ -1112,56 +980,12 @@
           <w:lang w:val="de-DE"/>
         </w:rPr>
       </w:pPr>
-      <w:proofErr w:type="spellStart"/>
       <w:r>
         <w:rPr>
           <w:lang w:val="de-DE"/>
         </w:rPr>
-        <w:t>ver</w:t>
-      </w:r>
-      <w:proofErr w:type="spellEnd"/>
-      <w:r>
-        <w:rPr>
-          <w:lang w:val="de-DE"/>
-        </w:rPr>
-        <w:t xml:space="preserve"> </w:t>
-      </w:r>
-      <w:proofErr w:type="gramStart"/>
-      <w:r>
-        <w:rPr>
-          <w:lang w:val="de-DE"/>
-        </w:rPr>
-        <w:t xml:space="preserve">=  </w:t>
-      </w:r>
-      <w:proofErr w:type="spellStart"/>
-      <w:r>
-        <w:rPr>
-          <w:lang w:val="de-DE"/>
-        </w:rPr>
-        <w:t>maj</w:t>
-      </w:r>
-      <w:proofErr w:type="gramEnd"/>
-      <w:r>
-        <w:rPr>
-          <w:lang w:val="de-DE"/>
-        </w:rPr>
-        <w:t>_ver</w:t>
-      </w:r>
-      <w:proofErr w:type="spellEnd"/>
-      <w:r>
-        <w:rPr>
-          <w:lang w:val="de-DE"/>
-        </w:rPr>
-        <w:t xml:space="preserve"> * 100 + </w:t>
-      </w:r>
-      <w:proofErr w:type="spellStart"/>
-      <w:r>
-        <w:rPr>
-          <w:lang w:val="de-DE"/>
-        </w:rPr>
-        <w:t>min_ver</w:t>
-      </w:r>
-      <w:proofErr w:type="spellEnd"/>
+        <w:t>ver =  maj_ver * 100 + min_ver</w:t>
+      </w:r>
     </w:p>
     <w:p>
       <w:pPr>
@@ -1170,54 +994,19 @@
           <w:lang w:val="de-DE"/>
         </w:rPr>
       </w:pPr>
-      <w:proofErr w:type="spellStart"/>
       <w:r>
         <w:rPr>
           <w:lang w:val="de-DE"/>
         </w:rPr>
-        <w:t>maj_ver</w:t>
-      </w:r>
-      <w:proofErr w:type="spellEnd"/>
-      <w:r>
-        <w:rPr>
-          <w:lang w:val="de-DE"/>
-        </w:rPr>
-        <w:t xml:space="preserve"> = </w:t>
-      </w:r>
-      <w:proofErr w:type="spellStart"/>
-      <w:r>
-        <w:rPr>
-          <w:lang w:val="de-DE"/>
-        </w:rPr>
-        <w:t>ver</w:t>
-      </w:r>
-      <w:proofErr w:type="spellEnd"/>
-      <w:r>
-        <w:rPr>
-          <w:lang w:val="de-DE"/>
-        </w:rPr>
-        <w:t xml:space="preserve"> / 100</w:t>
+        <w:t>maj_ver = ver / 100</w:t>
       </w:r>
     </w:p>
     <w:p>
       <w:pPr>
         <w:pStyle w:val="Code"/>
       </w:pPr>
-      <w:proofErr w:type="spellStart"/>
-      <w:r>
-        <w:t>min_ver</w:t>
-      </w:r>
-      <w:proofErr w:type="spellEnd"/>
-      <w:r>
-        <w:t xml:space="preserve"> = </w:t>
-      </w:r>
-      <w:proofErr w:type="spellStart"/>
-      <w:r>
-        <w:t>ver</w:t>
-      </w:r>
-      <w:proofErr w:type="spellEnd"/>
-      <w:r>
-        <w:t xml:space="preserve"> % 100</w:t>
+      <w:r>
+        <w:t>min_ver = ver % 100</w:t>
       </w:r>
     </w:p>
     <w:p>
@@ -1353,76 +1142,26 @@
         <w:rPr>
           <w:lang w:val="en-US"/>
         </w:rPr>
-        <w:t xml:space="preserve">The seek table is stored directly following the header data. For each </w:t>
-      </w:r>
-      <w:proofErr w:type="gramStart"/>
-      <w:r>
-        <w:rPr>
-          <w:lang w:val="en-US"/>
-        </w:rPr>
-        <w:t>time frame</w:t>
-      </w:r>
-      <w:proofErr w:type="gramEnd"/>
-      <w:r>
-        <w:rPr>
-          <w:lang w:val="en-US"/>
-        </w:rPr>
-        <w:t xml:space="preserve"> one </w:t>
+        <w:t xml:space="preserve">The seek table is stored directly following the header data. For each time frame one </w:t>
       </w:r>
       <w:r>
         <w:rPr>
           <w:rStyle w:val="CodeZchn"/>
         </w:rPr>
-        <w:t xml:space="preserve">unsigned </w:t>
-      </w:r>
-      <w:proofErr w:type="spellStart"/>
+        <w:t>unsigned int 64 bit</w:t>
+      </w:r>
+      <w:r>
+        <w:rPr>
+          <w:lang w:val="en-US"/>
+        </w:rPr>
+        <w:t xml:space="preserve"> value is written. These values are the byte offsets from the beginning of the file to the beginning of the data of the corresponding time frame data. A value of zero (or less than 60) should be treated as error. An additional last </w:t>
+      </w:r>
       <w:r>
         <w:rPr>
           <w:rStyle w:val="CodeZchn"/>
         </w:rPr>
-        <w:t>int</w:t>
-      </w:r>
-      <w:proofErr w:type="spellEnd"/>
-      <w:r>
-        <w:rPr>
-          <w:rStyle w:val="CodeZchn"/>
-        </w:rPr>
-        <w:t xml:space="preserve"> 64 bit</w:t>
-      </w:r>
-      <w:r>
-        <w:rPr>
-          <w:lang w:val="en-US"/>
-        </w:rPr>
-        <w:t xml:space="preserve"> value is written. These values are the byte offsets from the beginning of the file to the beginning of the data of the corresponding time frame data. A value of zero (or less than 60) should be treated as error. An additional last </w:t>
-      </w:r>
-      <w:r>
-        <w:rPr>
-          <w:rStyle w:val="CodeZchn"/>
-        </w:rPr>
-        <w:t xml:space="preserve">unsigned </w:t>
-      </w:r>
-      <w:proofErr w:type="spellStart"/>
-      <w:r>
-        <w:rPr>
-          <w:rStyle w:val="CodeZchn"/>
-        </w:rPr>
-        <w:t>int</w:t>
-      </w:r>
-      <w:proofErr w:type="spellEnd"/>
-      <w:r>
-        <w:rPr>
-          <w:rStyle w:val="CodeZchn"/>
-        </w:rPr>
-        <w:t xml:space="preserve"> </w:t>
-      </w:r>
-      <w:proofErr w:type="gramStart"/>
-      <w:r>
-        <w:rPr>
-          <w:rStyle w:val="CodeZchn"/>
-        </w:rPr>
-        <w:t>64 bit</w:t>
-      </w:r>
-      <w:proofErr w:type="gramEnd"/>
+        <w:t>unsigned int 64 bit</w:t>
+      </w:r>
       <w:r>
         <w:rPr>
           <w:lang w:val="en-US"/>
@@ -1442,7 +1181,6 @@
         </w:rPr>
         <w:t xml:space="preserve">All frame data must be stored consecutive without additional data. Thus the </w:t>
       </w:r>
-      <w:proofErr w:type="spellStart"/>
       <w:r>
         <w:rPr>
           <w:rStyle w:val="CodeZchn"/>
@@ -1456,60 +1194,49 @@
         </w:rPr>
         <w:t>th</w:t>
       </w:r>
-      <w:proofErr w:type="spellEnd"/>
       <w:r>
         <w:rPr>
           <w:lang w:val="en-US"/>
         </w:rPr>
         <w:t xml:space="preserve"> value specifies the byte offset to the beginning of the data for frame </w:t>
       </w:r>
-      <w:proofErr w:type="spellStart"/>
       <w:r>
         <w:rPr>
           <w:rStyle w:val="CodeZchn"/>
         </w:rPr>
+        <w:t xml:space="preserve">i </w:t>
+      </w:r>
+      <w:r>
+        <w:rPr>
+          <w:lang w:val="en-US"/>
+        </w:rPr>
+        <w:t xml:space="preserve">and the </w:t>
+      </w:r>
+      <w:r>
+        <w:rPr>
+          <w:rStyle w:val="CodeZchn"/>
+        </w:rPr>
+        <w:t>i+1</w:t>
+      </w:r>
+      <w:r>
+        <w:rPr>
+          <w:vertAlign w:val="superscript"/>
+          <w:lang w:val="en-US"/>
+        </w:rPr>
+        <w:t>th</w:t>
+      </w:r>
+      <w:r>
+        <w:rPr>
+          <w:lang w:val="en-US"/>
+        </w:rPr>
+        <w:t xml:space="preserve"> value specifies the byte offset to the end of the data for frame </w:t>
+      </w:r>
+      <w:r>
+        <w:rPr>
+          <w:rStyle w:val="CodeZchn"/>
+        </w:rPr>
         <w:t>i</w:t>
       </w:r>
-      <w:proofErr w:type="spellEnd"/>
-      <w:r>
-        <w:rPr>
-          <w:rStyle w:val="CodeZchn"/>
-        </w:rPr>
-        <w:t xml:space="preserve"> </w:t>
-      </w:r>
-      <w:r>
-        <w:rPr>
-          <w:lang w:val="en-US"/>
-        </w:rPr>
-        <w:t xml:space="preserve">and the </w:t>
-      </w:r>
-      <w:r>
-        <w:rPr>
-          <w:rStyle w:val="CodeZchn"/>
-        </w:rPr>
-        <w:t>i+1</w:t>
-      </w:r>
-      <w:r>
-        <w:rPr>
-          <w:vertAlign w:val="superscript"/>
-          <w:lang w:val="en-US"/>
-        </w:rPr>
-        <w:t>th</w:t>
-      </w:r>
-      <w:r>
-        <w:rPr>
-          <w:lang w:val="en-US"/>
-        </w:rPr>
-        <w:t xml:space="preserve"> value specifies the byte offset to the end of the data for frame </w:t>
-      </w:r>
-      <w:proofErr w:type="spellStart"/>
-      <w:r>
-        <w:rPr>
-          <w:rStyle w:val="CodeZchn"/>
-        </w:rPr>
-        <w:t>i</w:t>
-      </w:r>
-      <w:proofErr w:type="spellEnd"/>
       <w:r>
         <w:rPr>
           <w:lang w:val="en-US"/>
@@ -1596,30 +1323,8 @@
         <w:rPr>
           <w:rStyle w:val="CodeZchn"/>
         </w:rPr>
-        <w:t xml:space="preserve">unsigned </w:t>
-      </w:r>
-      <w:proofErr w:type="spellStart"/>
-      <w:r>
-        <w:rPr>
-          <w:rStyle w:val="CodeZchn"/>
-        </w:rPr>
-        <w:t>int</w:t>
-      </w:r>
-      <w:proofErr w:type="spellEnd"/>
-      <w:r>
-        <w:rPr>
-          <w:rStyle w:val="CodeZchn"/>
-        </w:rPr>
-        <w:t xml:space="preserve"> </w:t>
-      </w:r>
-      <w:proofErr w:type="gramStart"/>
-      <w:r>
-        <w:rPr>
-          <w:rStyle w:val="CodeZchn"/>
-        </w:rPr>
-        <w:t>32 bit</w:t>
-      </w:r>
-      <w:proofErr w:type="gramEnd"/>
+        <w:t>unsigned int 32 bit</w:t>
+      </w:r>
       <w:r>
         <w:rPr>
           <w:lang w:val="en-US"/>
@@ -2133,21 +1838,7 @@
               <w:rPr>
                 <w:lang w:val="en-US"/>
               </w:rPr>
-              <w:t xml:space="preserve">unsigned </w:t>
-            </w:r>
-            <w:proofErr w:type="spellStart"/>
-            <w:r>
-              <w:rPr>
-                <w:lang w:val="en-US"/>
-              </w:rPr>
-              <w:t>int</w:t>
-            </w:r>
-            <w:proofErr w:type="spellEnd"/>
-            <w:r>
-              <w:rPr>
-                <w:lang w:val="en-US"/>
-              </w:rPr>
-              <w:t xml:space="preserve"> </w:t>
+              <w:t xml:space="preserve">unsigned int </w:t>
             </w:r>
             <w:r>
               <w:rPr>
@@ -2298,6 +1989,605 @@
         </w:rPr>
         <w:lastRenderedPageBreak/>
         <w:t>The vertex data type is one of the following values:</w:t>
+      </w:r>
+    </w:p>
+    <w:tbl>
+      <w:tblPr>
+        <w:tblStyle w:val="GridTable4-Accent1"/>
+        <w:tblW w:w="5000" w:type="pct"/>
+        <w:tblLook w:val="04A0" w:firstRow="1" w:lastRow="0" w:firstColumn="1" w:lastColumn="0" w:noHBand="0" w:noVBand="1"/>
+      </w:tblPr>
+      <w:tblGrid>
+        <w:gridCol w:w="791"/>
+        <w:gridCol w:w="1895"/>
+        <w:gridCol w:w="1904"/>
+        <w:gridCol w:w="5152"/>
+      </w:tblGrid>
+      <w:tr>
+        <w:trPr>
+          <w:cnfStyle w:val="100000000000" w:firstRow="1" w:lastRow="0" w:firstColumn="0" w:lastColumn="0" w:oddVBand="0" w:evenVBand="0" w:oddHBand="0" w:evenHBand="0" w:firstRowFirstColumn="0" w:firstRowLastColumn="0" w:lastRowFirstColumn="0" w:lastRowLastColumn="0"/>
+          <w:trHeight w:val="70"/>
+        </w:trPr>
+        <w:tc>
+          <w:tcPr>
+            <w:cnfStyle w:val="001000000000" w:firstRow="0" w:lastRow="0" w:firstColumn="1" w:lastColumn="0" w:oddVBand="0" w:evenVBand="0" w:oddHBand="0" w:evenHBand="0" w:firstRowFirstColumn="0" w:firstRowLastColumn="0" w:lastRowFirstColumn="0" w:lastRowLastColumn="0"/>
+            <w:tcW w:w="792" w:type="dxa"/>
+          </w:tcPr>
+          <w:p>
+            <w:pPr>
+              <w:pStyle w:val="NoSpacing"/>
+              <w:rPr>
+                <w:lang w:val="en-US"/>
+              </w:rPr>
+            </w:pPr>
+            <w:r>
+              <w:rPr>
+                <w:lang w:val="en-US"/>
+              </w:rPr>
+              <w:t>Value</w:t>
+            </w:r>
+          </w:p>
+        </w:tc>
+        <w:tc>
+          <w:tcPr>
+            <w:tcW w:w="1907" w:type="dxa"/>
+          </w:tcPr>
+          <w:p>
+            <w:pPr>
+              <w:pStyle w:val="NoSpacing"/>
+              <w:cnfStyle w:val="100000000000" w:firstRow="1" w:lastRow="0" w:firstColumn="0" w:lastColumn="0" w:oddVBand="0" w:evenVBand="0" w:oddHBand="0" w:evenHBand="0" w:firstRowFirstColumn="0" w:firstRowLastColumn="0" w:lastRowFirstColumn="0" w:lastRowLastColumn="0"/>
+              <w:rPr>
+                <w:lang w:val="en-US"/>
+              </w:rPr>
+            </w:pPr>
+            <w:r>
+              <w:rPr>
+                <w:lang w:val="en-US"/>
+              </w:rPr>
+              <w:t>Vertex Data Type</w:t>
+            </w:r>
+          </w:p>
+        </w:tc>
+        <w:tc>
+          <w:tcPr>
+            <w:tcW w:w="1926" w:type="dxa"/>
+          </w:tcPr>
+          <w:p>
+            <w:pPr>
+              <w:pStyle w:val="NoSpacing"/>
+              <w:cnfStyle w:val="100000000000" w:firstRow="1" w:lastRow="0" w:firstColumn="0" w:lastColumn="0" w:oddVBand="0" w:evenVBand="0" w:oddHBand="0" w:evenHBand="0" w:firstRowFirstColumn="0" w:firstRowLastColumn="0" w:lastRowFirstColumn="0" w:lastRowLastColumn="0"/>
+              <w:rPr>
+                <w:lang w:val="en-US"/>
+              </w:rPr>
+            </w:pPr>
+            <w:r>
+              <w:rPr>
+                <w:lang w:val="en-US"/>
+              </w:rPr>
+              <w:t>Bytes per Particle</w:t>
+            </w:r>
+          </w:p>
+        </w:tc>
+        <w:tc>
+          <w:tcPr>
+            <w:tcW w:w="5230" w:type="dxa"/>
+          </w:tcPr>
+          <w:p>
+            <w:pPr>
+              <w:pStyle w:val="NoSpacing"/>
+              <w:cnfStyle w:val="100000000000" w:firstRow="1" w:lastRow="0" w:firstColumn="0" w:lastColumn="0" w:oddVBand="0" w:evenVBand="0" w:oddHBand="0" w:evenHBand="0" w:firstRowFirstColumn="0" w:firstRowLastColumn="0" w:lastRowFirstColumn="0" w:lastRowLastColumn="0"/>
+              <w:rPr>
+                <w:lang w:val="en-US"/>
+              </w:rPr>
+            </w:pPr>
+            <w:r>
+              <w:rPr>
+                <w:lang w:val="en-US"/>
+              </w:rPr>
+              <w:t>Description</w:t>
+            </w:r>
+          </w:p>
+        </w:tc>
+      </w:tr>
+      <w:tr>
+        <w:trPr>
+          <w:cnfStyle w:val="000000100000" w:firstRow="0" w:lastRow="0" w:firstColumn="0" w:lastColumn="0" w:oddVBand="0" w:evenVBand="0" w:oddHBand="1" w:evenHBand="0" w:firstRowFirstColumn="0" w:firstRowLastColumn="0" w:lastRowFirstColumn="0" w:lastRowLastColumn="0"/>
+          <w:trHeight w:val="70"/>
+        </w:trPr>
+        <w:tc>
+          <w:tcPr>
+            <w:cnfStyle w:val="001000000000" w:firstRow="0" w:lastRow="0" w:firstColumn="1" w:lastColumn="0" w:oddVBand="0" w:evenVBand="0" w:oddHBand="0" w:evenHBand="0" w:firstRowFirstColumn="0" w:firstRowLastColumn="0" w:lastRowFirstColumn="0" w:lastRowLastColumn="0"/>
+            <w:tcW w:w="792" w:type="dxa"/>
+          </w:tcPr>
+          <w:p>
+            <w:pPr>
+              <w:pStyle w:val="NoSpacing"/>
+              <w:rPr>
+                <w:lang w:val="en-US"/>
+              </w:rPr>
+            </w:pPr>
+            <w:r>
+              <w:rPr>
+                <w:lang w:val="en-US"/>
+              </w:rPr>
+              <w:t>0</w:t>
+            </w:r>
+          </w:p>
+        </w:tc>
+        <w:tc>
+          <w:tcPr>
+            <w:tcW w:w="1907" w:type="dxa"/>
+          </w:tcPr>
+          <w:p>
+            <w:pPr>
+              <w:pStyle w:val="Code"/>
+              <w:spacing w:after="0"/>
+              <w:cnfStyle w:val="000000100000" w:firstRow="0" w:lastRow="0" w:firstColumn="0" w:lastColumn="0" w:oddVBand="0" w:evenVBand="0" w:oddHBand="1" w:evenHBand="0" w:firstRowFirstColumn="0" w:firstRowLastColumn="0" w:lastRowFirstColumn="0" w:lastRowLastColumn="0"/>
+            </w:pPr>
+            <w:r>
+              <w:t>NONE</w:t>
+            </w:r>
+          </w:p>
+        </w:tc>
+        <w:tc>
+          <w:tcPr>
+            <w:tcW w:w="1926" w:type="dxa"/>
+          </w:tcPr>
+          <w:p>
+            <w:pPr>
+              <w:pStyle w:val="Code"/>
+              <w:spacing w:after="0"/>
+              <w:cnfStyle w:val="000000100000" w:firstRow="0" w:lastRow="0" w:firstColumn="0" w:lastColumn="0" w:oddVBand="0" w:evenVBand="0" w:oddHBand="1" w:evenHBand="0" w:firstRowFirstColumn="0" w:firstRowLastColumn="0" w:lastRowFirstColumn="0" w:lastRowLastColumn="0"/>
+            </w:pPr>
+            <w:r>
+              <w:t>0</w:t>
+            </w:r>
+          </w:p>
+        </w:tc>
+        <w:tc>
+          <w:tcPr>
+            <w:tcW w:w="5230" w:type="dxa"/>
+          </w:tcPr>
+          <w:p>
+            <w:pPr>
+              <w:pStyle w:val="NoSpacing"/>
+              <w:cnfStyle w:val="000000100000" w:firstRow="0" w:lastRow="0" w:firstColumn="0" w:lastColumn="0" w:oddVBand="0" w:evenVBand="0" w:oddHBand="1" w:evenHBand="0" w:firstRowFirstColumn="0" w:firstRowLastColumn="0" w:lastRowFirstColumn="0" w:lastRowLastColumn="0"/>
+              <w:rPr>
+                <w:lang w:val="en-US"/>
+              </w:rPr>
+            </w:pPr>
+            <w:r>
+              <w:rPr>
+                <w:lang w:val="en-US"/>
+              </w:rPr>
+              <w:t>No vertex data is stored</w:t>
+            </w:r>
+          </w:p>
+        </w:tc>
+      </w:tr>
+      <w:tr>
+        <w:trPr>
+          <w:trHeight w:val="70"/>
+        </w:trPr>
+        <w:tc>
+          <w:tcPr>
+            <w:cnfStyle w:val="001000000000" w:firstRow="0" w:lastRow="0" w:firstColumn="1" w:lastColumn="0" w:oddVBand="0" w:evenVBand="0" w:oddHBand="0" w:evenHBand="0" w:firstRowFirstColumn="0" w:firstRowLastColumn="0" w:lastRowFirstColumn="0" w:lastRowLastColumn="0"/>
+            <w:tcW w:w="792" w:type="dxa"/>
+          </w:tcPr>
+          <w:p>
+            <w:pPr>
+              <w:pStyle w:val="NoSpacing"/>
+              <w:rPr>
+                <w:lang w:val="en-US"/>
+              </w:rPr>
+            </w:pPr>
+            <w:r>
+              <w:rPr>
+                <w:lang w:val="en-US"/>
+              </w:rPr>
+              <w:t>1</w:t>
+            </w:r>
+          </w:p>
+        </w:tc>
+        <w:tc>
+          <w:tcPr>
+            <w:tcW w:w="1907" w:type="dxa"/>
+          </w:tcPr>
+          <w:p>
+            <w:pPr>
+              <w:pStyle w:val="Code"/>
+              <w:spacing w:after="0"/>
+              <w:cnfStyle w:val="000000000000" w:firstRow="0" w:lastRow="0" w:firstColumn="0" w:lastColumn="0" w:oddVBand="0" w:evenVBand="0" w:oddHBand="0" w:evenHBand="0" w:firstRowFirstColumn="0" w:firstRowLastColumn="0" w:lastRowFirstColumn="0" w:lastRowLastColumn="0"/>
+            </w:pPr>
+            <w:r>
+              <w:t>FLOAT</w:t>
+            </w:r>
+            <w:r>
+              <w:t>_XYZ</w:t>
+            </w:r>
+          </w:p>
+        </w:tc>
+        <w:tc>
+          <w:tcPr>
+            <w:tcW w:w="1926" w:type="dxa"/>
+          </w:tcPr>
+          <w:p>
+            <w:pPr>
+              <w:pStyle w:val="Code"/>
+              <w:spacing w:after="0"/>
+              <w:cnfStyle w:val="000000000000" w:firstRow="0" w:lastRow="0" w:firstColumn="0" w:lastColumn="0" w:oddVBand="0" w:evenVBand="0" w:oddHBand="0" w:evenHBand="0" w:firstRowFirstColumn="0" w:firstRowLastColumn="0" w:lastRowFirstColumn="0" w:lastRowLastColumn="0"/>
+            </w:pPr>
+            <w:r>
+              <w:t>3*4=12</w:t>
+            </w:r>
+          </w:p>
+        </w:tc>
+        <w:tc>
+          <w:tcPr>
+            <w:tcW w:w="5230" w:type="dxa"/>
+          </w:tcPr>
+          <w:p>
+            <w:pPr>
+              <w:pStyle w:val="NoSpacing"/>
+              <w:cnfStyle w:val="000000000000" w:firstRow="0" w:lastRow="0" w:firstColumn="0" w:lastColumn="0" w:oddVBand="0" w:evenVBand="0" w:oddHBand="0" w:evenHBand="0" w:firstRowFirstColumn="0" w:firstRowLastColumn="0" w:lastRowFirstColumn="0" w:lastRowLastColumn="0"/>
+              <w:rPr>
+                <w:lang w:val="en-US"/>
+              </w:rPr>
+            </w:pPr>
+            <w:r>
+              <w:rPr>
+                <w:lang w:val="en-US"/>
+              </w:rPr>
+              <w:t>For each vertex</w:t>
+            </w:r>
+            <w:r>
+              <w:rPr>
+                <w:lang w:val="en-US"/>
+              </w:rPr>
+              <w:t>,</w:t>
+            </w:r>
+            <w:r>
+              <w:rPr>
+                <w:lang w:val="en-US"/>
+              </w:rPr>
+              <w:t xml:space="preserve"> the position is stored as three float coordinates</w:t>
+            </w:r>
+          </w:p>
+        </w:tc>
+      </w:tr>
+      <w:tr>
+        <w:trPr>
+          <w:cnfStyle w:val="000000100000" w:firstRow="0" w:lastRow="0" w:firstColumn="0" w:lastColumn="0" w:oddVBand="0" w:evenVBand="0" w:oddHBand="1" w:evenHBand="0" w:firstRowFirstColumn="0" w:firstRowLastColumn="0" w:lastRowFirstColumn="0" w:lastRowLastColumn="0"/>
+          <w:trHeight w:val="70"/>
+        </w:trPr>
+        <w:tc>
+          <w:tcPr>
+            <w:cnfStyle w:val="001000000000" w:firstRow="0" w:lastRow="0" w:firstColumn="1" w:lastColumn="0" w:oddVBand="0" w:evenVBand="0" w:oddHBand="0" w:evenHBand="0" w:firstRowFirstColumn="0" w:firstRowLastColumn="0" w:lastRowFirstColumn="0" w:lastRowLastColumn="0"/>
+            <w:tcW w:w="792" w:type="dxa"/>
+          </w:tcPr>
+          <w:p>
+            <w:pPr>
+              <w:pStyle w:val="NoSpacing"/>
+              <w:rPr>
+                <w:lang w:val="en-US"/>
+              </w:rPr>
+            </w:pPr>
+            <w:r>
+              <w:rPr>
+                <w:lang w:val="en-US"/>
+              </w:rPr>
+              <w:t>2</w:t>
+            </w:r>
+          </w:p>
+        </w:tc>
+        <w:tc>
+          <w:tcPr>
+            <w:tcW w:w="1907" w:type="dxa"/>
+          </w:tcPr>
+          <w:p>
+            <w:pPr>
+              <w:pStyle w:val="Code"/>
+              <w:spacing w:after="0"/>
+              <w:cnfStyle w:val="000000100000" w:firstRow="0" w:lastRow="0" w:firstColumn="0" w:lastColumn="0" w:oddVBand="0" w:evenVBand="0" w:oddHBand="1" w:evenHBand="0" w:firstRowFirstColumn="0" w:firstRowLastColumn="0" w:lastRowFirstColumn="0" w:lastRowLastColumn="0"/>
+            </w:pPr>
+            <w:r>
+              <w:t>FLOAT</w:t>
+            </w:r>
+            <w:r>
+              <w:t>_XYZR</w:t>
+            </w:r>
+          </w:p>
+        </w:tc>
+        <w:tc>
+          <w:tcPr>
+            <w:tcW w:w="1926" w:type="dxa"/>
+          </w:tcPr>
+          <w:p>
+            <w:pPr>
+              <w:pStyle w:val="Code"/>
+              <w:spacing w:after="0"/>
+              <w:cnfStyle w:val="000000100000" w:firstRow="0" w:lastRow="0" w:firstColumn="0" w:lastColumn="0" w:oddVBand="0" w:evenVBand="0" w:oddHBand="1" w:evenHBand="0" w:firstRowFirstColumn="0" w:firstRowLastColumn="0" w:lastRowFirstColumn="0" w:lastRowLastColumn="0"/>
+            </w:pPr>
+            <w:r>
+              <w:t>4*4=16</w:t>
+            </w:r>
+          </w:p>
+        </w:tc>
+        <w:tc>
+          <w:tcPr>
+            <w:tcW w:w="5230" w:type="dxa"/>
+          </w:tcPr>
+          <w:p>
+            <w:pPr>
+              <w:pStyle w:val="NoSpacing"/>
+              <w:cnfStyle w:val="000000100000" w:firstRow="0" w:lastRow="0" w:firstColumn="0" w:lastColumn="0" w:oddVBand="0" w:evenVBand="0" w:oddHBand="1" w:evenHBand="0" w:firstRowFirstColumn="0" w:firstRowLastColumn="0" w:lastRowFirstColumn="0" w:lastRowLastColumn="0"/>
+              <w:rPr>
+                <w:lang w:val="en-US"/>
+              </w:rPr>
+            </w:pPr>
+            <w:r>
+              <w:rPr>
+                <w:lang w:val="en-US"/>
+              </w:rPr>
+              <w:t>For each vertex</w:t>
+            </w:r>
+            <w:r>
+              <w:rPr>
+                <w:lang w:val="en-US"/>
+              </w:rPr>
+              <w:t>,</w:t>
+            </w:r>
+            <w:r>
+              <w:rPr>
+                <w:lang w:val="en-US"/>
+              </w:rPr>
+              <w:t xml:space="preserve"> the position is stored as three float coordinates and the sphere radius is stored as fourth float value</w:t>
+            </w:r>
+          </w:p>
+        </w:tc>
+      </w:tr>
+      <w:tr>
+        <w:trPr>
+          <w:trHeight w:val="70"/>
+        </w:trPr>
+        <w:tc>
+          <w:tcPr>
+            <w:cnfStyle w:val="001000000000" w:firstRow="0" w:lastRow="0" w:firstColumn="1" w:lastColumn="0" w:oddVBand="0" w:evenVBand="0" w:oddHBand="0" w:evenHBand="0" w:firstRowFirstColumn="0" w:firstRowLastColumn="0" w:lastRowFirstColumn="0" w:lastRowLastColumn="0"/>
+            <w:tcW w:w="792" w:type="dxa"/>
+          </w:tcPr>
+          <w:p>
+            <w:pPr>
+              <w:pStyle w:val="NoSpacing"/>
+              <w:rPr>
+                <w:lang w:val="en-US"/>
+              </w:rPr>
+            </w:pPr>
+            <w:r>
+              <w:rPr>
+                <w:lang w:val="en-US"/>
+              </w:rPr>
+              <w:t>3</w:t>
+            </w:r>
+          </w:p>
+        </w:tc>
+        <w:tc>
+          <w:tcPr>
+            <w:tcW w:w="1907" w:type="dxa"/>
+          </w:tcPr>
+          <w:p>
+            <w:pPr>
+              <w:pStyle w:val="Code"/>
+              <w:spacing w:after="0"/>
+              <w:cnfStyle w:val="000000000000" w:firstRow="0" w:lastRow="0" w:firstColumn="0" w:lastColumn="0" w:oddVBand="0" w:evenVBand="0" w:oddHBand="0" w:evenHBand="0" w:firstRowFirstColumn="0" w:firstRowLastColumn="0" w:lastRowFirstColumn="0" w:lastRowLastColumn="0"/>
+            </w:pPr>
+            <w:r>
+              <w:t>SHORT</w:t>
+            </w:r>
+            <w:r>
+              <w:t>_XYZ</w:t>
+            </w:r>
+          </w:p>
+        </w:tc>
+        <w:tc>
+          <w:tcPr>
+            <w:tcW w:w="1926" w:type="dxa"/>
+          </w:tcPr>
+          <w:p>
+            <w:pPr>
+              <w:pStyle w:val="Code"/>
+              <w:spacing w:after="0"/>
+              <w:cnfStyle w:val="000000000000" w:firstRow="0" w:lastRow="0" w:firstColumn="0" w:lastColumn="0" w:oddVBand="0" w:evenVBand="0" w:oddHBand="0" w:evenHBand="0" w:firstRowFirstColumn="0" w:firstRowLastColumn="0" w:lastRowFirstColumn="0" w:lastRowLastColumn="0"/>
+            </w:pPr>
+            <w:r>
+              <w:t>3*2=6</w:t>
+            </w:r>
+          </w:p>
+        </w:tc>
+        <w:tc>
+          <w:tcPr>
+            <w:tcW w:w="5230" w:type="dxa"/>
+          </w:tcPr>
+          <w:p>
+            <w:pPr>
+              <w:pStyle w:val="NoSpacing"/>
+              <w:cnfStyle w:val="000000000000" w:firstRow="0" w:lastRow="0" w:firstColumn="0" w:lastColumn="0" w:oddVBand="0" w:evenVBand="0" w:oddHBand="0" w:evenHBand="0" w:firstRowFirstColumn="0" w:firstRowLastColumn="0" w:lastRowFirstColumn="0" w:lastRowLastColumn="0"/>
+              <w:rPr>
+                <w:lang w:val="en-US"/>
+              </w:rPr>
+            </w:pPr>
+            <w:r>
+              <w:rPr>
+                <w:lang w:val="en-US"/>
+              </w:rPr>
+              <w:t>For each vertex</w:t>
+            </w:r>
+            <w:r>
+              <w:rPr>
+                <w:lang w:val="en-US"/>
+              </w:rPr>
+              <w:t>,</w:t>
+            </w:r>
+            <w:r>
+              <w:rPr>
+                <w:lang w:val="en-US"/>
+              </w:rPr>
+              <w:t xml:space="preserve"> the position is stored as unsigned int 16 </w:t>
+            </w:r>
+            <w:r>
+              <w:rPr>
+                <w:lang w:val="en-US"/>
+              </w:rPr>
+              <w:t>bit value, quantized to the rang</w:t>
+            </w:r>
+            <w:r>
+              <w:rPr>
+                <w:lang w:val="en-US"/>
+              </w:rPr>
+              <w:t>e [0</w:t>
+            </w:r>
+            <w:r>
+              <w:rPr>
+                <w:lang w:val="en-US"/>
+              </w:rPr>
+              <w:t xml:space="preserve"> </w:t>
+            </w:r>
+            <w:r>
+              <w:rPr>
+                <w:lang w:val="en-US"/>
+              </w:rPr>
+              <w:t>..</w:t>
+            </w:r>
+            <w:r>
+              <w:rPr>
+                <w:lang w:val="en-US"/>
+              </w:rPr>
+              <w:t xml:space="preserve"> </w:t>
+            </w:r>
+            <w:r>
+              <w:rPr>
+                <w:lang w:val="en-US"/>
+              </w:rPr>
+              <w:t>65535].</w:t>
+            </w:r>
+          </w:p>
+        </w:tc>
+      </w:tr>
+      <w:tr>
+        <w:trPr>
+          <w:cnfStyle w:val="000000100000" w:firstRow="0" w:lastRow="0" w:firstColumn="0" w:lastColumn="0" w:oddVBand="0" w:evenVBand="0" w:oddHBand="1" w:evenHBand="0" w:firstRowFirstColumn="0" w:firstRowLastColumn="0" w:lastRowFirstColumn="0" w:lastRowLastColumn="0"/>
+          <w:trHeight w:val="70"/>
+        </w:trPr>
+        <w:tc>
+          <w:tcPr>
+            <w:cnfStyle w:val="001000000000" w:firstRow="0" w:lastRow="0" w:firstColumn="1" w:lastColumn="0" w:oddVBand="0" w:evenVBand="0" w:oddHBand="0" w:evenHBand="0" w:firstRowFirstColumn="0" w:firstRowLastColumn="0" w:lastRowFirstColumn="0" w:lastRowLastColumn="0"/>
+            <w:tcW w:w="792" w:type="dxa"/>
+          </w:tcPr>
+          <w:p>
+            <w:pPr>
+              <w:pStyle w:val="NoSpacing"/>
+              <w:rPr>
+                <w:lang w:val="en-US"/>
+              </w:rPr>
+            </w:pPr>
+            <w:r>
+              <w:rPr>
+                <w:lang w:val="en-US"/>
+              </w:rPr>
+              <w:t>4</w:t>
+            </w:r>
+          </w:p>
+        </w:tc>
+        <w:tc>
+          <w:tcPr>
+            <w:tcW w:w="1907" w:type="dxa"/>
+          </w:tcPr>
+          <w:p>
+            <w:pPr>
+              <w:pStyle w:val="Code"/>
+              <w:spacing w:after="0"/>
+              <w:cnfStyle w:val="000000100000" w:firstRow="0" w:lastRow="0" w:firstColumn="0" w:lastColumn="0" w:oddVBand="0" w:evenVBand="0" w:oddHBand="1" w:evenHBand="0" w:firstRowFirstColumn="0" w:firstRowLastColumn="0" w:lastRowFirstColumn="0" w:lastRowLastColumn="0"/>
+            </w:pPr>
+            <w:r>
+              <w:t>DOUBLE_XYZ</w:t>
+            </w:r>
+          </w:p>
+        </w:tc>
+        <w:tc>
+          <w:tcPr>
+            <w:tcW w:w="1926" w:type="dxa"/>
+          </w:tcPr>
+          <w:p>
+            <w:pPr>
+              <w:pStyle w:val="Code"/>
+              <w:spacing w:after="0"/>
+              <w:cnfStyle w:val="000000100000" w:firstRow="0" w:lastRow="0" w:firstColumn="0" w:lastColumn="0" w:oddVBand="0" w:evenVBand="0" w:oddHBand="1" w:evenHBand="0" w:firstRowFirstColumn="0" w:firstRowLastColumn="0" w:lastRowFirstColumn="0" w:lastRowLastColumn="0"/>
+            </w:pPr>
+            <w:r>
+              <w:t>3*8=24</w:t>
+            </w:r>
+          </w:p>
+        </w:tc>
+        <w:tc>
+          <w:tcPr>
+            <w:tcW w:w="5230" w:type="dxa"/>
+          </w:tcPr>
+          <w:p>
+            <w:pPr>
+              <w:pStyle w:val="NoSpacing"/>
+              <w:cnfStyle w:val="000000100000" w:firstRow="0" w:lastRow="0" w:firstColumn="0" w:lastColumn="0" w:oddVBand="0" w:evenVBand="0" w:oddHBand="1" w:evenHBand="0" w:firstRowFirstColumn="0" w:firstRowLastColumn="0" w:lastRowFirstColumn="0" w:lastRowLastColumn="0"/>
+              <w:rPr>
+                <w:lang w:val="en-US"/>
+              </w:rPr>
+            </w:pPr>
+            <w:r>
+              <w:rPr>
+                <w:lang w:val="en-US"/>
+              </w:rPr>
+              <w:t>For each vertex, the position is stored as three double coordinates</w:t>
+            </w:r>
+            <w:r>
+              <w:rPr>
+                <w:lang w:val="en-US"/>
+              </w:rPr>
+              <w:t xml:space="preserve">. Only valid in combination with UINT16_RGBA </w:t>
+            </w:r>
+            <w:r>
+              <w:rPr>
+                <w:lang w:val="en-US"/>
+              </w:rPr>
+              <w:t xml:space="preserve">or DOUBLE_I </w:t>
+            </w:r>
+            <w:bookmarkStart w:id="0" w:name="_GoBack"/>
+            <w:bookmarkEnd w:id="0"/>
+            <w:r>
+              <w:rPr>
+                <w:lang w:val="en-US"/>
+              </w:rPr>
+              <w:t>colors.</w:t>
+            </w:r>
+          </w:p>
+        </w:tc>
+      </w:tr>
+    </w:tbl>
+    <w:p>
+      <w:pPr>
+        <w:pStyle w:val="NoSpacing"/>
+        <w:rPr>
+          <w:lang w:val="en-US"/>
+        </w:rPr>
+      </w:pPr>
+    </w:p>
+    <w:p>
+      <w:pPr>
+        <w:rPr>
+          <w:lang w:val="en-US"/>
+        </w:rPr>
+      </w:pPr>
+      <w:r>
+        <w:rPr>
+          <w:lang w:val="en-US"/>
+        </w:rPr>
+        <w:t>The color data type is one of the following values:</w:t>
       </w:r>
     </w:p>
     <w:tbl>
@@ -2353,7 +2643,7 @@
               <w:rPr>
                 <w:lang w:val="en-US"/>
               </w:rPr>
-              <w:t>Vertex Data Type</w:t>
+              <w:t>Color Data Type</w:t>
             </w:r>
           </w:p>
         </w:tc>
@@ -2436,6 +2726,9 @@
             <w:r>
               <w:t>NONE</w:t>
             </w:r>
+            <w:r>
+              <w:tab/>
+            </w:r>
           </w:p>
         </w:tc>
         <w:tc>
@@ -2469,7 +2762,7 @@
               <w:rPr>
                 <w:lang w:val="en-US"/>
               </w:rPr>
-              <w:t>No vertex data is stored</w:t>
+              <w:t>No color data is stored</w:t>
             </w:r>
           </w:p>
         </w:tc>
@@ -2509,10 +2802,7 @@
               <w:cnfStyle w:val="000000000000" w:firstRow="0" w:lastRow="0" w:firstColumn="0" w:lastColumn="0" w:oddVBand="0" w:evenVBand="0" w:oddHBand="0" w:evenHBand="0" w:firstRowFirstColumn="0" w:firstRowLastColumn="0" w:lastRowFirstColumn="0" w:lastRowLastColumn="0"/>
             </w:pPr>
             <w:r>
-              <w:t>FLOAT</w:t>
-            </w:r>
-            <w:r>
-              <w:t>_XYZ</w:t>
+              <w:t>UINT8_RGB</w:t>
             </w:r>
           </w:p>
         </w:tc>
@@ -2527,7 +2817,7 @@
               <w:cnfStyle w:val="000000000000" w:firstRow="0" w:lastRow="0" w:firstColumn="0" w:lastColumn="0" w:oddVBand="0" w:evenVBand="0" w:oddHBand="0" w:evenHBand="0" w:firstRowFirstColumn="0" w:firstRowLastColumn="0" w:lastRowFirstColumn="0" w:lastRowLastColumn="0"/>
             </w:pPr>
             <w:r>
-              <w:t>3*4=12</w:t>
+              <w:t>3</w:t>
             </w:r>
           </w:p>
         </w:tc>
@@ -2547,19 +2837,7 @@
               <w:rPr>
                 <w:lang w:val="en-US"/>
               </w:rPr>
-              <w:t>For each vertex</w:t>
-            </w:r>
-            <w:r>
-              <w:rPr>
-                <w:lang w:val="en-US"/>
-              </w:rPr>
-              <w:t>,</w:t>
-            </w:r>
-            <w:r>
-              <w:rPr>
-                <w:lang w:val="en-US"/>
-              </w:rPr>
-              <w:t xml:space="preserve"> the position is stored as three float coordinates</w:t>
+              <w:t>For each vertex, the color is stored as three unsigned bytes RGB color components</w:t>
             </w:r>
           </w:p>
         </w:tc>
@@ -2600,10 +2878,7 @@
               <w:cnfStyle w:val="000000100000" w:firstRow="0" w:lastRow="0" w:firstColumn="0" w:lastColumn="0" w:oddVBand="0" w:evenVBand="0" w:oddHBand="1" w:evenHBand="0" w:firstRowFirstColumn="0" w:firstRowLastColumn="0" w:lastRowFirstColumn="0" w:lastRowLastColumn="0"/>
             </w:pPr>
             <w:r>
-              <w:t>FLOAT</w:t>
-            </w:r>
-            <w:r>
-              <w:t>_XYZR</w:t>
+              <w:t>UINT8_RGBA</w:t>
             </w:r>
           </w:p>
         </w:tc>
@@ -2618,7 +2893,7 @@
               <w:cnfStyle w:val="000000100000" w:firstRow="0" w:lastRow="0" w:firstColumn="0" w:lastColumn="0" w:oddVBand="0" w:evenVBand="0" w:oddHBand="1" w:evenHBand="0" w:firstRowFirstColumn="0" w:firstRowLastColumn="0" w:lastRowFirstColumn="0" w:lastRowLastColumn="0"/>
             </w:pPr>
             <w:r>
-              <w:t>4*4=16</w:t>
+              <w:t>4</w:t>
             </w:r>
           </w:p>
         </w:tc>
@@ -2638,19 +2913,7 @@
               <w:rPr>
                 <w:lang w:val="en-US"/>
               </w:rPr>
-              <w:t>For each vertex</w:t>
-            </w:r>
-            <w:r>
-              <w:rPr>
-                <w:lang w:val="en-US"/>
-              </w:rPr>
-              <w:t>,</w:t>
-            </w:r>
-            <w:r>
-              <w:rPr>
-                <w:lang w:val="en-US"/>
-              </w:rPr>
-              <w:t xml:space="preserve"> the position is stored as three float coordinates and the sphere radius is stored as fourth float value</w:t>
+              <w:t>For each vertex, the color is stored as four unsigned bytes RGBA color components</w:t>
             </w:r>
           </w:p>
         </w:tc>
@@ -2690,10 +2953,7 @@
               <w:cnfStyle w:val="000000000000" w:firstRow="0" w:lastRow="0" w:firstColumn="0" w:lastColumn="0" w:oddVBand="0" w:evenVBand="0" w:oddHBand="0" w:evenHBand="0" w:firstRowFirstColumn="0" w:firstRowLastColumn="0" w:lastRowFirstColumn="0" w:lastRowLastColumn="0"/>
             </w:pPr>
             <w:r>
-              <w:t>SHORT</w:t>
-            </w:r>
-            <w:r>
-              <w:t>_XYZ</w:t>
+              <w:t>FLOAT_I</w:t>
             </w:r>
           </w:p>
         </w:tc>
@@ -2708,7 +2968,7 @@
               <w:cnfStyle w:val="000000000000" w:firstRow="0" w:lastRow="0" w:firstColumn="0" w:lastColumn="0" w:oddVBand="0" w:evenVBand="0" w:oddHBand="0" w:evenHBand="0" w:firstRowFirstColumn="0" w:firstRowLastColumn="0" w:lastRowFirstColumn="0" w:lastRowLastColumn="0"/>
             </w:pPr>
             <w:r>
-              <w:t>3*2=6</w:t>
+              <w:t>4</w:t>
             </w:r>
           </w:p>
         </w:tc>
@@ -2728,67 +2988,7 @@
               <w:rPr>
                 <w:lang w:val="en-US"/>
               </w:rPr>
-              <w:t>For each vertex</w:t>
-            </w:r>
-            <w:r>
-              <w:rPr>
-                <w:lang w:val="en-US"/>
-              </w:rPr>
-              <w:t>,</w:t>
-            </w:r>
-            <w:r>
-              <w:rPr>
-                <w:lang w:val="en-US"/>
-              </w:rPr>
-              <w:t xml:space="preserve"> the position is stored as unsigned </w:t>
-            </w:r>
-            <w:proofErr w:type="spellStart"/>
-            <w:r>
-              <w:rPr>
-                <w:lang w:val="en-US"/>
-              </w:rPr>
-              <w:t>int</w:t>
-            </w:r>
-            <w:proofErr w:type="spellEnd"/>
-            <w:r>
-              <w:rPr>
-                <w:lang w:val="en-US"/>
-              </w:rPr>
-              <w:t xml:space="preserve"> 16 bit value, quantized to the </w:t>
-            </w:r>
-            <w:proofErr w:type="spellStart"/>
-            <w:r>
-              <w:rPr>
-                <w:lang w:val="en-US"/>
-              </w:rPr>
-              <w:t>rande</w:t>
-            </w:r>
-            <w:proofErr w:type="spellEnd"/>
-            <w:r>
-              <w:rPr>
-                <w:lang w:val="en-US"/>
-              </w:rPr>
-              <w:t xml:space="preserve"> [0</w:t>
-            </w:r>
-            <w:proofErr w:type="gramStart"/>
-            <w:r>
-              <w:rPr>
-                <w:lang w:val="en-US"/>
-              </w:rPr>
-              <w:t>..</w:t>
-            </w:r>
-            <w:proofErr w:type="gramEnd"/>
-            <w:r>
-              <w:rPr>
-                <w:lang w:val="en-US"/>
-              </w:rPr>
-              <w:t xml:space="preserve"> </w:t>
-            </w:r>
-            <w:r>
-              <w:rPr>
-                <w:lang w:val="en-US"/>
-              </w:rPr>
-              <w:t>65535].</w:t>
+              <w:t>For each vertex, the color is stored as one float intensity value.</w:t>
             </w:r>
           </w:p>
         </w:tc>
@@ -2829,7 +3029,7 @@
               <w:cnfStyle w:val="000000100000" w:firstRow="0" w:lastRow="0" w:firstColumn="0" w:lastColumn="0" w:oddVBand="0" w:evenVBand="0" w:oddHBand="1" w:evenHBand="0" w:firstRowFirstColumn="0" w:firstRowLastColumn="0" w:lastRowFirstColumn="0" w:lastRowLastColumn="0"/>
             </w:pPr>
             <w:r>
-              <w:t>DOUBLE_XYZ</w:t>
+              <w:t>FLOAT_RGB</w:t>
             </w:r>
           </w:p>
         </w:tc>
@@ -2844,7 +3044,7 @@
               <w:cnfStyle w:val="000000100000" w:firstRow="0" w:lastRow="0" w:firstColumn="0" w:lastColumn="0" w:oddVBand="0" w:evenVBand="0" w:oddHBand="1" w:evenHBand="0" w:firstRowFirstColumn="0" w:firstRowLastColumn="0" w:lastRowFirstColumn="0" w:lastRowLastColumn="0"/>
             </w:pPr>
             <w:r>
-              <w:t>3*8=24</w:t>
+              <w:t>3*4=12</w:t>
             </w:r>
           </w:p>
         </w:tc>
@@ -2864,60 +3064,13 @@
               <w:rPr>
                 <w:lang w:val="en-US"/>
               </w:rPr>
-              <w:t xml:space="preserve">For each vertex, the position is stored as three </w:t>
-            </w:r>
-            <w:r>
-              <w:rPr>
-                <w:lang w:val="en-US"/>
-              </w:rPr>
-              <w:t>double</w:t>
-            </w:r>
-            <w:r>
-              <w:rPr>
-                <w:lang w:val="en-US"/>
-              </w:rPr>
-              <w:t xml:space="preserve"> coordinates</w:t>
+              <w:t>For each vertex, the color is stored as three float RGB color components</w:t>
             </w:r>
           </w:p>
         </w:tc>
       </w:tr>
-    </w:tbl>
-    <w:p>
-      <w:pPr>
-        <w:pStyle w:val="NoSpacing"/>
-        <w:rPr>
-          <w:lang w:val="en-US"/>
-        </w:rPr>
-      </w:pPr>
-    </w:p>
-    <w:p>
-      <w:pPr>
-        <w:rPr>
-          <w:lang w:val="en-US"/>
-        </w:rPr>
-      </w:pPr>
-      <w:r>
-        <w:rPr>
-          <w:lang w:val="en-US"/>
-        </w:rPr>
-        <w:t>The color data type is one of the following values:</w:t>
-      </w:r>
-    </w:p>
-    <w:tbl>
-      <w:tblPr>
-        <w:tblStyle w:val="GridTable4-Accent1"/>
-        <w:tblW w:w="5000" w:type="pct"/>
-        <w:tblLook w:val="04A0" w:firstRow="1" w:lastRow="0" w:firstColumn="1" w:lastColumn="0" w:noHBand="0" w:noVBand="1"/>
-      </w:tblPr>
-      <w:tblGrid>
-        <w:gridCol w:w="791"/>
-        <w:gridCol w:w="1896"/>
-        <w:gridCol w:w="1907"/>
-        <w:gridCol w:w="5148"/>
-      </w:tblGrid>
       <w:tr>
         <w:trPr>
-          <w:cnfStyle w:val="100000000000" w:firstRow="1" w:lastRow="0" w:firstColumn="0" w:lastColumn="0" w:oddVBand="0" w:evenVBand="0" w:oddHBand="0" w:evenHBand="0" w:firstRowFirstColumn="0" w:firstRowLastColumn="0" w:lastRowFirstColumn="0" w:lastRowLastColumn="0"/>
           <w:trHeight w:val="70"/>
         </w:trPr>
         <w:tc>
@@ -2936,7 +3089,7 @@
               <w:rPr>
                 <w:lang w:val="en-US"/>
               </w:rPr>
-              <w:t>Value</w:t>
+              <w:t>5</w:t>
             </w:r>
           </w:p>
         </w:tc>
@@ -2946,57 +3099,47 @@
           </w:tcPr>
           <w:p>
             <w:pPr>
+              <w:pStyle w:val="Code"/>
+              <w:spacing w:after="0"/>
+              <w:cnfStyle w:val="000000000000" w:firstRow="0" w:lastRow="0" w:firstColumn="0" w:lastColumn="0" w:oddVBand="0" w:evenVBand="0" w:oddHBand="0" w:evenHBand="0" w:firstRowFirstColumn="0" w:firstRowLastColumn="0" w:lastRowFirstColumn="0" w:lastRowLastColumn="0"/>
+            </w:pPr>
+            <w:r>
+              <w:t>FLOAT_RGBA</w:t>
+            </w:r>
+          </w:p>
+        </w:tc>
+        <w:tc>
+          <w:tcPr>
+            <w:tcW w:w="1926" w:type="dxa"/>
+          </w:tcPr>
+          <w:p>
+            <w:pPr>
+              <w:pStyle w:val="Code"/>
+              <w:spacing w:after="0"/>
+              <w:cnfStyle w:val="000000000000" w:firstRow="0" w:lastRow="0" w:firstColumn="0" w:lastColumn="0" w:oddVBand="0" w:evenVBand="0" w:oddHBand="0" w:evenHBand="0" w:firstRowFirstColumn="0" w:firstRowLastColumn="0" w:lastRowFirstColumn="0" w:lastRowLastColumn="0"/>
+            </w:pPr>
+            <w:r>
+              <w:t>4*4=16</w:t>
+            </w:r>
+          </w:p>
+        </w:tc>
+        <w:tc>
+          <w:tcPr>
+            <w:tcW w:w="5230" w:type="dxa"/>
+          </w:tcPr>
+          <w:p>
+            <w:pPr>
               <w:pStyle w:val="NoSpacing"/>
-              <w:cnfStyle w:val="100000000000" w:firstRow="1" w:lastRow="0" w:firstColumn="0" w:lastColumn="0" w:oddVBand="0" w:evenVBand="0" w:oddHBand="0" w:evenHBand="0" w:firstRowFirstColumn="0" w:firstRowLastColumn="0" w:lastRowFirstColumn="0" w:lastRowLastColumn="0"/>
-              <w:rPr>
-                <w:lang w:val="en-US"/>
-              </w:rPr>
-            </w:pPr>
-            <w:r>
-              <w:rPr>
-                <w:lang w:val="en-US"/>
-              </w:rPr>
-              <w:t>Color Data Type</w:t>
-            </w:r>
-          </w:p>
-        </w:tc>
-        <w:tc>
-          <w:tcPr>
-            <w:tcW w:w="1926" w:type="dxa"/>
-          </w:tcPr>
-          <w:p>
-            <w:pPr>
-              <w:pStyle w:val="NoSpacing"/>
-              <w:cnfStyle w:val="100000000000" w:firstRow="1" w:lastRow="0" w:firstColumn="0" w:lastColumn="0" w:oddVBand="0" w:evenVBand="0" w:oddHBand="0" w:evenHBand="0" w:firstRowFirstColumn="0" w:firstRowLastColumn="0" w:lastRowFirstColumn="0" w:lastRowLastColumn="0"/>
-              <w:rPr>
-                <w:lang w:val="en-US"/>
-              </w:rPr>
-            </w:pPr>
-            <w:r>
-              <w:rPr>
-                <w:lang w:val="en-US"/>
-              </w:rPr>
-              <w:t>Bytes per Particle</w:t>
-            </w:r>
-          </w:p>
-        </w:tc>
-        <w:tc>
-          <w:tcPr>
-            <w:tcW w:w="5230" w:type="dxa"/>
-          </w:tcPr>
-          <w:p>
-            <w:pPr>
-              <w:pStyle w:val="NoSpacing"/>
-              <w:cnfStyle w:val="100000000000" w:firstRow="1" w:lastRow="0" w:firstColumn="0" w:lastColumn="0" w:oddVBand="0" w:evenVBand="0" w:oddHBand="0" w:evenHBand="0" w:firstRowFirstColumn="0" w:firstRowLastColumn="0" w:lastRowFirstColumn="0" w:lastRowLastColumn="0"/>
-              <w:rPr>
-                <w:lang w:val="en-US"/>
-              </w:rPr>
-            </w:pPr>
-            <w:r>
-              <w:rPr>
-                <w:lang w:val="en-US"/>
-              </w:rPr>
-              <w:t>Description</w:t>
+              <w:cnfStyle w:val="000000000000" w:firstRow="0" w:lastRow="0" w:firstColumn="0" w:lastColumn="0" w:oddVBand="0" w:evenVBand="0" w:oddHBand="0" w:evenHBand="0" w:firstRowFirstColumn="0" w:firstRowLastColumn="0" w:lastRowFirstColumn="0" w:lastRowLastColumn="0"/>
+              <w:rPr>
+                <w:lang w:val="en-US"/>
+              </w:rPr>
+            </w:pPr>
+            <w:r>
+              <w:rPr>
+                <w:lang w:val="en-US"/>
+              </w:rPr>
+              <w:t>For each vertex, the color is stored as four float RGBA color components</w:t>
             </w:r>
           </w:p>
         </w:tc>
@@ -3022,7 +3165,7 @@
               <w:rPr>
                 <w:lang w:val="en-US"/>
               </w:rPr>
-              <w:t>0</w:t>
+              <w:t>6</w:t>
             </w:r>
           </w:p>
         </w:tc>
@@ -3037,10 +3180,10 @@
               <w:cnfStyle w:val="000000100000" w:firstRow="0" w:lastRow="0" w:firstColumn="0" w:lastColumn="0" w:oddVBand="0" w:evenVBand="0" w:oddHBand="1" w:evenHBand="0" w:firstRowFirstColumn="0" w:firstRowLastColumn="0" w:lastRowFirstColumn="0" w:lastRowLastColumn="0"/>
             </w:pPr>
             <w:r>
-              <w:t>NONE</w:t>
-            </w:r>
-            <w:r>
-              <w:tab/>
+              <w:t>SHORT</w:t>
+            </w:r>
+            <w:r>
+              <w:t>_RGBA</w:t>
             </w:r>
           </w:p>
         </w:tc>
@@ -3055,7 +3198,7 @@
               <w:cnfStyle w:val="000000100000" w:firstRow="0" w:lastRow="0" w:firstColumn="0" w:lastColumn="0" w:oddVBand="0" w:evenVBand="0" w:oddHBand="1" w:evenHBand="0" w:firstRowFirstColumn="0" w:firstRowLastColumn="0" w:lastRowFirstColumn="0" w:lastRowLastColumn="0"/>
             </w:pPr>
             <w:r>
-              <w:t>0</w:t>
+              <w:t>4*2=8</w:t>
             </w:r>
           </w:p>
         </w:tc>
@@ -3075,7 +3218,7 @@
               <w:rPr>
                 <w:lang w:val="en-US"/>
               </w:rPr>
-              <w:t>No color data is stored</w:t>
+              <w:t>For each vertex, the color is stored as four short RGBA components. This is required for alignment when using DOUBLE_XYZ positions.</w:t>
             </w:r>
           </w:p>
         </w:tc>
@@ -3100,7 +3243,7 @@
               <w:rPr>
                 <w:lang w:val="en-US"/>
               </w:rPr>
-              <w:t>1</w:t>
+              <w:t>7</w:t>
             </w:r>
           </w:p>
         </w:tc>
@@ -3115,7 +3258,7 @@
               <w:cnfStyle w:val="000000000000" w:firstRow="0" w:lastRow="0" w:firstColumn="0" w:lastColumn="0" w:oddVBand="0" w:evenVBand="0" w:oddHBand="0" w:evenHBand="0" w:firstRowFirstColumn="0" w:firstRowLastColumn="0" w:lastRowFirstColumn="0" w:lastRowLastColumn="0"/>
             </w:pPr>
             <w:r>
-              <w:t>UINT8_RGB</w:t>
+              <w:t>DOUBLE_I</w:t>
             </w:r>
           </w:p>
         </w:tc>
@@ -3130,7 +3273,7 @@
               <w:cnfStyle w:val="000000000000" w:firstRow="0" w:lastRow="0" w:firstColumn="0" w:lastColumn="0" w:oddVBand="0" w:evenVBand="0" w:oddHBand="0" w:evenHBand="0" w:firstRowFirstColumn="0" w:firstRowLastColumn="0" w:lastRowFirstColumn="0" w:lastRowLastColumn="0"/>
             </w:pPr>
             <w:r>
-              <w:t>3</w:t>
+              <w:t>8</w:t>
             </w:r>
           </w:p>
         </w:tc>
@@ -3150,309 +3293,31 @@
               <w:rPr>
                 <w:lang w:val="en-US"/>
               </w:rPr>
-              <w:t>For each vertex, the color is stored as three unsigned bytes RGB color components</w:t>
-            </w:r>
-          </w:p>
-        </w:tc>
-      </w:tr>
-      <w:tr>
-        <w:trPr>
-          <w:cnfStyle w:val="000000100000" w:firstRow="0" w:lastRow="0" w:firstColumn="0" w:lastColumn="0" w:oddVBand="0" w:evenVBand="0" w:oddHBand="1" w:evenHBand="0" w:firstRowFirstColumn="0" w:firstRowLastColumn="0" w:lastRowFirstColumn="0" w:lastRowLastColumn="0"/>
-          <w:trHeight w:val="70"/>
-        </w:trPr>
-        <w:tc>
-          <w:tcPr>
-            <w:cnfStyle w:val="001000000000" w:firstRow="0" w:lastRow="0" w:firstColumn="1" w:lastColumn="0" w:oddVBand="0" w:evenVBand="0" w:oddHBand="0" w:evenHBand="0" w:firstRowFirstColumn="0" w:firstRowLastColumn="0" w:lastRowFirstColumn="0" w:lastRowLastColumn="0"/>
-            <w:tcW w:w="792" w:type="dxa"/>
-          </w:tcPr>
-          <w:p>
-            <w:pPr>
-              <w:pStyle w:val="NoSpacing"/>
-              <w:rPr>
-                <w:lang w:val="en-US"/>
-              </w:rPr>
-            </w:pPr>
-            <w:r>
-              <w:rPr>
-                <w:lang w:val="en-US"/>
-              </w:rPr>
-              <w:t>2</w:t>
-            </w:r>
-          </w:p>
-        </w:tc>
-        <w:tc>
-          <w:tcPr>
-            <w:tcW w:w="1907" w:type="dxa"/>
-          </w:tcPr>
-          <w:p>
-            <w:pPr>
-              <w:pStyle w:val="Code"/>
-              <w:spacing w:after="0"/>
-              <w:cnfStyle w:val="000000100000" w:firstRow="0" w:lastRow="0" w:firstColumn="0" w:lastColumn="0" w:oddVBand="0" w:evenVBand="0" w:oddHBand="1" w:evenHBand="0" w:firstRowFirstColumn="0" w:firstRowLastColumn="0" w:lastRowFirstColumn="0" w:lastRowLastColumn="0"/>
-            </w:pPr>
-            <w:r>
-              <w:t>UINT8_RGBA</w:t>
-            </w:r>
-          </w:p>
-        </w:tc>
-        <w:tc>
-          <w:tcPr>
-            <w:tcW w:w="1926" w:type="dxa"/>
-          </w:tcPr>
-          <w:p>
-            <w:pPr>
-              <w:pStyle w:val="Code"/>
-              <w:spacing w:after="0"/>
-              <w:cnfStyle w:val="000000100000" w:firstRow="0" w:lastRow="0" w:firstColumn="0" w:lastColumn="0" w:oddVBand="0" w:evenVBand="0" w:oddHBand="1" w:evenHBand="0" w:firstRowFirstColumn="0" w:firstRowLastColumn="0" w:lastRowFirstColumn="0" w:lastRowLastColumn="0"/>
-            </w:pPr>
-            <w:r>
-              <w:t>4</w:t>
-            </w:r>
-          </w:p>
-        </w:tc>
-        <w:tc>
-          <w:tcPr>
-            <w:tcW w:w="5230" w:type="dxa"/>
-          </w:tcPr>
-          <w:p>
-            <w:pPr>
-              <w:pStyle w:val="NoSpacing"/>
-              <w:cnfStyle w:val="000000100000" w:firstRow="0" w:lastRow="0" w:firstColumn="0" w:lastColumn="0" w:oddVBand="0" w:evenVBand="0" w:oddHBand="1" w:evenHBand="0" w:firstRowFirstColumn="0" w:firstRowLastColumn="0" w:lastRowFirstColumn="0" w:lastRowLastColumn="0"/>
-              <w:rPr>
-                <w:lang w:val="en-US"/>
-              </w:rPr>
-            </w:pPr>
-            <w:r>
-              <w:rPr>
-                <w:lang w:val="en-US"/>
-              </w:rPr>
-              <w:t>For each vertex, the color is stored as four unsigned bytes RGBA color components</w:t>
-            </w:r>
-          </w:p>
-        </w:tc>
-      </w:tr>
-      <w:tr>
-        <w:trPr>
-          <w:trHeight w:val="70"/>
-        </w:trPr>
-        <w:tc>
-          <w:tcPr>
-            <w:cnfStyle w:val="001000000000" w:firstRow="0" w:lastRow="0" w:firstColumn="1" w:lastColumn="0" w:oddVBand="0" w:evenVBand="0" w:oddHBand="0" w:evenHBand="0" w:firstRowFirstColumn="0" w:firstRowLastColumn="0" w:lastRowFirstColumn="0" w:lastRowLastColumn="0"/>
-            <w:tcW w:w="792" w:type="dxa"/>
-          </w:tcPr>
-          <w:p>
-            <w:pPr>
-              <w:pStyle w:val="NoSpacing"/>
-              <w:rPr>
-                <w:lang w:val="en-US"/>
-              </w:rPr>
-            </w:pPr>
-            <w:r>
-              <w:rPr>
-                <w:lang w:val="en-US"/>
-              </w:rPr>
-              <w:t>3</w:t>
-            </w:r>
-          </w:p>
-        </w:tc>
-        <w:tc>
-          <w:tcPr>
-            <w:tcW w:w="1907" w:type="dxa"/>
-          </w:tcPr>
-          <w:p>
-            <w:pPr>
-              <w:pStyle w:val="Code"/>
-              <w:spacing w:after="0"/>
-              <w:cnfStyle w:val="000000000000" w:firstRow="0" w:lastRow="0" w:firstColumn="0" w:lastColumn="0" w:oddVBand="0" w:evenVBand="0" w:oddHBand="0" w:evenHBand="0" w:firstRowFirstColumn="0" w:firstRowLastColumn="0" w:lastRowFirstColumn="0" w:lastRowLastColumn="0"/>
-            </w:pPr>
-            <w:r>
-              <w:t>FLOAT_I</w:t>
-            </w:r>
-          </w:p>
-        </w:tc>
-        <w:tc>
-          <w:tcPr>
-            <w:tcW w:w="1926" w:type="dxa"/>
-          </w:tcPr>
-          <w:p>
-            <w:pPr>
-              <w:pStyle w:val="Code"/>
-              <w:spacing w:after="0"/>
-              <w:cnfStyle w:val="000000000000" w:firstRow="0" w:lastRow="0" w:firstColumn="0" w:lastColumn="0" w:oddVBand="0" w:evenVBand="0" w:oddHBand="0" w:evenHBand="0" w:firstRowFirstColumn="0" w:firstRowLastColumn="0" w:lastRowFirstColumn="0" w:lastRowLastColumn="0"/>
-            </w:pPr>
-            <w:r>
-              <w:t>4</w:t>
-            </w:r>
-          </w:p>
-        </w:tc>
-        <w:tc>
-          <w:tcPr>
-            <w:tcW w:w="5230" w:type="dxa"/>
-          </w:tcPr>
-          <w:p>
-            <w:pPr>
-              <w:pStyle w:val="NoSpacing"/>
-              <w:cnfStyle w:val="000000000000" w:firstRow="0" w:lastRow="0" w:firstColumn="0" w:lastColumn="0" w:oddVBand="0" w:evenVBand="0" w:oddHBand="0" w:evenHBand="0" w:firstRowFirstColumn="0" w:firstRowLastColumn="0" w:lastRowFirstColumn="0" w:lastRowLastColumn="0"/>
-              <w:rPr>
-                <w:lang w:val="en-US"/>
-              </w:rPr>
-            </w:pPr>
-            <w:r>
-              <w:rPr>
-                <w:lang w:val="en-US"/>
-              </w:rPr>
-              <w:t>For each vertex, the color is stored as one float intensity value.</w:t>
-            </w:r>
-          </w:p>
-        </w:tc>
-      </w:tr>
-      <w:tr>
-        <w:trPr>
-          <w:cnfStyle w:val="000000100000" w:firstRow="0" w:lastRow="0" w:firstColumn="0" w:lastColumn="0" w:oddVBand="0" w:evenVBand="0" w:oddHBand="1" w:evenHBand="0" w:firstRowFirstColumn="0" w:firstRowLastColumn="0" w:lastRowFirstColumn="0" w:lastRowLastColumn="0"/>
-          <w:trHeight w:val="70"/>
-        </w:trPr>
-        <w:tc>
-          <w:tcPr>
-            <w:cnfStyle w:val="001000000000" w:firstRow="0" w:lastRow="0" w:firstColumn="1" w:lastColumn="0" w:oddVBand="0" w:evenVBand="0" w:oddHBand="0" w:evenHBand="0" w:firstRowFirstColumn="0" w:firstRowLastColumn="0" w:lastRowFirstColumn="0" w:lastRowLastColumn="0"/>
-            <w:tcW w:w="792" w:type="dxa"/>
-          </w:tcPr>
-          <w:p>
-            <w:pPr>
-              <w:pStyle w:val="NoSpacing"/>
-              <w:rPr>
-                <w:lang w:val="en-US"/>
-              </w:rPr>
-            </w:pPr>
-            <w:r>
-              <w:rPr>
-                <w:lang w:val="en-US"/>
-              </w:rPr>
-              <w:t>4</w:t>
-            </w:r>
-          </w:p>
-        </w:tc>
-        <w:tc>
-          <w:tcPr>
-            <w:tcW w:w="1907" w:type="dxa"/>
-          </w:tcPr>
-          <w:p>
-            <w:pPr>
-              <w:pStyle w:val="Code"/>
-              <w:spacing w:after="0"/>
-              <w:cnfStyle w:val="000000100000" w:firstRow="0" w:lastRow="0" w:firstColumn="0" w:lastColumn="0" w:oddVBand="0" w:evenVBand="0" w:oddHBand="1" w:evenHBand="0" w:firstRowFirstColumn="0" w:firstRowLastColumn="0" w:lastRowFirstColumn="0" w:lastRowLastColumn="0"/>
-            </w:pPr>
-            <w:r>
-              <w:t>FLOAT_RGB</w:t>
-            </w:r>
-          </w:p>
-        </w:tc>
-        <w:tc>
-          <w:tcPr>
-            <w:tcW w:w="1926" w:type="dxa"/>
-          </w:tcPr>
-          <w:p>
-            <w:pPr>
-              <w:pStyle w:val="Code"/>
-              <w:spacing w:after="0"/>
-              <w:cnfStyle w:val="000000100000" w:firstRow="0" w:lastRow="0" w:firstColumn="0" w:lastColumn="0" w:oddVBand="0" w:evenVBand="0" w:oddHBand="1" w:evenHBand="0" w:firstRowFirstColumn="0" w:firstRowLastColumn="0" w:lastRowFirstColumn="0" w:lastRowLastColumn="0"/>
-            </w:pPr>
-            <w:r>
-              <w:t>3*4=12</w:t>
-            </w:r>
-          </w:p>
-        </w:tc>
-        <w:tc>
-          <w:tcPr>
-            <w:tcW w:w="5230" w:type="dxa"/>
-          </w:tcPr>
-          <w:p>
-            <w:pPr>
-              <w:pStyle w:val="NoSpacing"/>
-              <w:cnfStyle w:val="000000100000" w:firstRow="0" w:lastRow="0" w:firstColumn="0" w:lastColumn="0" w:oddVBand="0" w:evenVBand="0" w:oddHBand="1" w:evenHBand="0" w:firstRowFirstColumn="0" w:firstRowLastColumn="0" w:lastRowFirstColumn="0" w:lastRowLastColumn="0"/>
-              <w:rPr>
-                <w:lang w:val="en-US"/>
-              </w:rPr>
-            </w:pPr>
-            <w:r>
-              <w:rPr>
-                <w:lang w:val="en-US"/>
-              </w:rPr>
-              <w:t>For each vertex, the color is stored as three float RGB color components</w:t>
-            </w:r>
-          </w:p>
-        </w:tc>
-      </w:tr>
-      <w:tr>
-        <w:trPr>
-          <w:trHeight w:val="70"/>
-        </w:trPr>
-        <w:tc>
-          <w:tcPr>
-            <w:cnfStyle w:val="001000000000" w:firstRow="0" w:lastRow="0" w:firstColumn="1" w:lastColumn="0" w:oddVBand="0" w:evenVBand="0" w:oddHBand="0" w:evenHBand="0" w:firstRowFirstColumn="0" w:firstRowLastColumn="0" w:lastRowFirstColumn="0" w:lastRowLastColumn="0"/>
-            <w:tcW w:w="792" w:type="dxa"/>
-          </w:tcPr>
-          <w:p>
-            <w:pPr>
-              <w:pStyle w:val="NoSpacing"/>
-              <w:rPr>
-                <w:lang w:val="en-US"/>
-              </w:rPr>
-            </w:pPr>
-            <w:r>
-              <w:rPr>
-                <w:lang w:val="en-US"/>
-              </w:rPr>
-              <w:t>5</w:t>
-            </w:r>
-          </w:p>
-        </w:tc>
-        <w:tc>
-          <w:tcPr>
-            <w:tcW w:w="1907" w:type="dxa"/>
-          </w:tcPr>
-          <w:p>
-            <w:pPr>
-              <w:pStyle w:val="Code"/>
-              <w:spacing w:after="0"/>
-              <w:cnfStyle w:val="000000000000" w:firstRow="0" w:lastRow="0" w:firstColumn="0" w:lastColumn="0" w:oddVBand="0" w:evenVBand="0" w:oddHBand="0" w:evenHBand="0" w:firstRowFirstColumn="0" w:firstRowLastColumn="0" w:lastRowFirstColumn="0" w:lastRowLastColumn="0"/>
-            </w:pPr>
-            <w:r>
-              <w:t>FLOAT_RGBA</w:t>
-            </w:r>
-          </w:p>
-        </w:tc>
-        <w:tc>
-          <w:tcPr>
-            <w:tcW w:w="1926" w:type="dxa"/>
-          </w:tcPr>
-          <w:p>
-            <w:pPr>
-              <w:pStyle w:val="Code"/>
-              <w:spacing w:after="0"/>
-              <w:cnfStyle w:val="000000000000" w:firstRow="0" w:lastRow="0" w:firstColumn="0" w:lastColumn="0" w:oddVBand="0" w:evenVBand="0" w:oddHBand="0" w:evenHBand="0" w:firstRowFirstColumn="0" w:firstRowLastColumn="0" w:lastRowFirstColumn="0" w:lastRowLastColumn="0"/>
-            </w:pPr>
-            <w:r>
-              <w:t>4*4=16</w:t>
-            </w:r>
-          </w:p>
-        </w:tc>
-        <w:tc>
-          <w:tcPr>
-            <w:tcW w:w="5230" w:type="dxa"/>
-          </w:tcPr>
-          <w:p>
-            <w:pPr>
-              <w:pStyle w:val="NoSpacing"/>
-              <w:cnfStyle w:val="000000000000" w:firstRow="0" w:lastRow="0" w:firstColumn="0" w:lastColumn="0" w:oddVBand="0" w:evenVBand="0" w:oddHBand="0" w:evenHBand="0" w:firstRowFirstColumn="0" w:firstRowLastColumn="0" w:lastRowFirstColumn="0" w:lastRowLastColumn="0"/>
-              <w:rPr>
-                <w:lang w:val="en-US"/>
-              </w:rPr>
-            </w:pPr>
-            <w:r>
-              <w:rPr>
-                <w:lang w:val="en-US"/>
-              </w:rPr>
-              <w:t>For each vertex, the color is stored as four float RGBA color components</w:t>
+              <w:t xml:space="preserve">For each vertex, the color is stored as one </w:t>
+            </w:r>
+            <w:r>
+              <w:rPr>
+                <w:lang w:val="en-US"/>
+              </w:rPr>
+              <w:t>double</w:t>
+            </w:r>
+            <w:r>
+              <w:rPr>
+                <w:lang w:val="en-US"/>
+              </w:rPr>
+              <w:t xml:space="preserve"> intensity value.</w:t>
+            </w:r>
+            <w:r>
+              <w:rPr>
+                <w:lang w:val="en-US"/>
+              </w:rPr>
+              <w:t xml:space="preserve"> </w:t>
+            </w:r>
+            <w:r>
+              <w:rPr>
+                <w:lang w:val="en-US"/>
+              </w:rPr>
+              <w:t>This is required for alignment when using DOUBLE_XYZ positions.</w:t>
             </w:r>
           </w:p>
         </w:tc>
@@ -3600,21 +3465,7 @@
         <w:rPr>
           <w:rStyle w:val="CodeZchn"/>
         </w:rPr>
-        <w:t xml:space="preserve">unsigned </w:t>
-      </w:r>
-      <w:proofErr w:type="spellStart"/>
-      <w:r>
-        <w:rPr>
-          <w:rStyle w:val="CodeZchn"/>
-        </w:rPr>
-        <w:t>int</w:t>
-      </w:r>
-      <w:proofErr w:type="spellEnd"/>
-      <w:r>
-        <w:rPr>
-          <w:rStyle w:val="CodeZchn"/>
-        </w:rPr>
-        <w:t xml:space="preserve"> </w:t>
+        <w:t xml:space="preserve">unsigned int </w:t>
       </w:r>
       <w:r>
         <w:rPr>
@@ -3645,6 +3496,7 @@
         <w:rPr>
           <w:lang w:val="en-US"/>
         </w:rPr>
+        <w:lastRenderedPageBreak/>
         <w:t xml:space="preserve">If the vertex data type is </w:t>
       </w:r>
       <w:r>
@@ -3757,7 +3609,6 @@
               <w:rPr>
                 <w:sz w:val="18"/>
               </w:rPr>
-              <w:lastRenderedPageBreak/>
               <w:t>Byte</w:t>
             </w:r>
           </w:p>
@@ -4639,21 +4490,7 @@
         <w:rPr>
           <w:rStyle w:val="CodeZchn"/>
         </w:rPr>
-        <w:t xml:space="preserve">unsigned </w:t>
-      </w:r>
-      <w:proofErr w:type="spellStart"/>
-      <w:r>
-        <w:rPr>
-          <w:rStyle w:val="CodeZchn"/>
-        </w:rPr>
-        <w:t>int</w:t>
-      </w:r>
-      <w:proofErr w:type="spellEnd"/>
-      <w:r>
-        <w:rPr>
-          <w:rStyle w:val="CodeZchn"/>
-        </w:rPr>
-        <w:t xml:space="preserve"> 32 bit</w:t>
+        <w:t>unsigned int 32 bit</w:t>
       </w:r>
       <w:r>
         <w:rPr>
@@ -4674,14 +4511,12 @@
         </w:rPr>
         <w:t xml:space="preserve">A second value of type </w:t>
       </w:r>
-      <w:proofErr w:type="spellStart"/>
       <w:r>
         <w:rPr>
           <w:rStyle w:val="CodeZchn"/>
         </w:rPr>
         <w:t>size_t</w:t>
       </w:r>
-      <w:proofErr w:type="spellEnd"/>
       <w:r>
         <w:rPr>
           <w:rStyle w:val="FootnoteReference"/>
@@ -4711,8 +4546,19 @@
     </w:p>
     <w:p>
       <w:pPr>
-        <w:spacing w:after="160" w:line="259" w:lineRule="auto"/>
-        <w:jc w:val="left"/>
+        <w:pStyle w:val="Heading1"/>
+      </w:pPr>
+      <w:r>
+        <w:t>How to update MMPLD to a new version</w:t>
+      </w:r>
+    </w:p>
+    <w:p>
+      <w:pPr>
+        <w:pStyle w:val="ListParagraph"/>
+        <w:numPr>
+          <w:ilvl w:val="0"/>
+          <w:numId w:val="2"/>
+        </w:numPr>
         <w:rPr>
           <w:rFonts w:asciiTheme="majorHAnsi" w:eastAsiaTheme="majorEastAsia" w:hAnsiTheme="majorHAnsi" w:cstheme="majorBidi"/>
           <w:color w:val="2E74B5" w:themeColor="accent1" w:themeShade="BF"/>
@@ -4725,11 +4571,639 @@
         <w:rPr>
           <w:lang w:val="en-US"/>
         </w:rPr>
-        <w:br w:type="page"/>
+        <w:t>Update this document, the tables, the offsets, the sizes.</w:t>
       </w:r>
     </w:p>
     <w:p>
       <w:pPr>
+        <w:pStyle w:val="ListParagraph"/>
+        <w:numPr>
+          <w:ilvl w:val="0"/>
+          <w:numId w:val="2"/>
+        </w:numPr>
+        <w:rPr>
+          <w:rFonts w:asciiTheme="majorHAnsi" w:eastAsiaTheme="majorEastAsia" w:hAnsiTheme="majorHAnsi" w:cstheme="majorBidi"/>
+          <w:color w:val="2E74B5" w:themeColor="accent1" w:themeShade="BF"/>
+          <w:sz w:val="20"/>
+          <w:szCs w:val="20"/>
+          <w:lang w:val="en-US"/>
+        </w:rPr>
+      </w:pPr>
+      <w:r>
+        <w:rPr>
+          <w:lang w:val="en-US"/>
+        </w:rPr>
+        <w:t xml:space="preserve">Update </w:t>
+      </w:r>
+      <w:r>
+        <w:rPr>
+          <w:rFonts w:ascii="Consolas" w:hAnsi="Consolas"/>
+          <w:sz w:val="20"/>
+          <w:szCs w:val="20"/>
+          <w:lang w:val="en-US"/>
+        </w:rPr>
+        <w:t>utils/MMPLD/mmpldinfo.py</w:t>
+      </w:r>
+    </w:p>
+    <w:p>
+      <w:pPr>
+        <w:pStyle w:val="ListParagraph"/>
+        <w:numPr>
+          <w:ilvl w:val="0"/>
+          <w:numId w:val="2"/>
+        </w:numPr>
+        <w:rPr>
+          <w:rFonts w:asciiTheme="majorHAnsi" w:eastAsiaTheme="majorEastAsia" w:hAnsiTheme="majorHAnsi" w:cstheme="majorBidi"/>
+          <w:color w:val="2E74B5" w:themeColor="accent1" w:themeShade="BF"/>
+          <w:sz w:val="20"/>
+          <w:szCs w:val="20"/>
+          <w:lang w:val="en-US"/>
+        </w:rPr>
+      </w:pPr>
+      <w:r>
+        <w:rPr>
+          <w:lang w:val="en-US"/>
+        </w:rPr>
+        <w:t xml:space="preserve">Update </w:t>
+      </w:r>
+      <w:r>
+        <w:rPr>
+          <w:rFonts w:ascii="Consolas" w:hAnsi="Consolas"/>
+          <w:sz w:val="20"/>
+          <w:szCs w:val="20"/>
+          <w:lang w:val="en-US"/>
+        </w:rPr>
+        <w:t>utils/MMPLD/</w:t>
+      </w:r>
+      <w:r>
+        <w:rPr>
+          <w:rFonts w:ascii="Consolas" w:hAnsi="Consolas"/>
+          <w:sz w:val="20"/>
+          <w:szCs w:val="20"/>
+          <w:lang w:val="en-US"/>
+        </w:rPr>
+        <w:t>MMPLD.pm</w:t>
+      </w:r>
+    </w:p>
+    <w:p>
+      <w:pPr>
+        <w:pStyle w:val="ListParagraph"/>
+        <w:numPr>
+          <w:ilvl w:val="0"/>
+          <w:numId w:val="2"/>
+        </w:numPr>
+        <w:rPr>
+          <w:rFonts w:asciiTheme="majorHAnsi" w:eastAsiaTheme="majorEastAsia" w:hAnsiTheme="majorHAnsi" w:cstheme="majorBidi"/>
+          <w:color w:val="2E74B5" w:themeColor="accent1" w:themeShade="BF"/>
+          <w:sz w:val="20"/>
+          <w:szCs w:val="20"/>
+          <w:lang w:val="en-US"/>
+        </w:rPr>
+      </w:pPr>
+      <w:r>
+        <w:rPr>
+          <w:lang w:val="en-US"/>
+        </w:rPr>
+        <w:t xml:space="preserve">Update </w:t>
+      </w:r>
+      <w:r>
+        <w:rPr>
+          <w:rFonts w:ascii="Consolas" w:hAnsi="Consolas"/>
+          <w:sz w:val="20"/>
+          <w:szCs w:val="20"/>
+          <w:lang w:val="en-US"/>
+        </w:rPr>
+        <w:t>utils/MMPLD/</w:t>
+      </w:r>
+      <w:r>
+        <w:rPr>
+          <w:rFonts w:ascii="Consolas" w:hAnsi="Consolas"/>
+          <w:sz w:val="20"/>
+          <w:szCs w:val="20"/>
+          <w:lang w:val="en-US"/>
+        </w:rPr>
+        <w:t xml:space="preserve">GenTestFiles.pl </w:t>
+      </w:r>
+      <w:r>
+        <w:rPr>
+          <w:lang w:val="en-US"/>
+        </w:rPr>
+        <w:t>to cover all new combinations</w:t>
+      </w:r>
+    </w:p>
+    <w:p>
+      <w:pPr>
+        <w:pStyle w:val="ListParagraph"/>
+        <w:numPr>
+          <w:ilvl w:val="0"/>
+          <w:numId w:val="2"/>
+        </w:numPr>
+        <w:rPr>
+          <w:rFonts w:asciiTheme="majorHAnsi" w:eastAsiaTheme="majorEastAsia" w:hAnsiTheme="majorHAnsi" w:cstheme="majorBidi"/>
+          <w:color w:val="2E74B5" w:themeColor="accent1" w:themeShade="BF"/>
+          <w:sz w:val="20"/>
+          <w:szCs w:val="20"/>
+          <w:lang w:val="en-US"/>
+        </w:rPr>
+      </w:pPr>
+      <w:r>
+        <w:rPr>
+          <w:lang w:val="en-US"/>
+        </w:rPr>
+        <w:t xml:space="preserve">Update </w:t>
+      </w:r>
+      <w:r>
+        <w:rPr>
+          <w:rFonts w:ascii="Consolas" w:hAnsi="Consolas"/>
+          <w:sz w:val="20"/>
+          <w:szCs w:val="20"/>
+          <w:lang w:val="en-US"/>
+        </w:rPr>
+        <w:t>core/</w:t>
+      </w:r>
+      <w:r>
+        <w:rPr>
+          <w:rFonts w:ascii="Consolas" w:hAnsi="Consolas"/>
+          <w:sz w:val="20"/>
+          <w:szCs w:val="20"/>
+          <w:lang w:val="en-US"/>
+        </w:rPr>
+        <w:t>include</w:t>
+      </w:r>
+      <w:r>
+        <w:rPr>
+          <w:rFonts w:ascii="Consolas" w:hAnsi="Consolas"/>
+          <w:sz w:val="20"/>
+          <w:szCs w:val="20"/>
+          <w:lang w:val="en-US"/>
+        </w:rPr>
+        <w:t>/</w:t>
+      </w:r>
+      <w:r>
+        <w:rPr>
+          <w:rFonts w:ascii="Consolas" w:hAnsi="Consolas"/>
+          <w:sz w:val="20"/>
+          <w:szCs w:val="20"/>
+          <w:lang w:val="en-US"/>
+        </w:rPr>
+        <w:t>mmcore</w:t>
+      </w:r>
+      <w:r>
+        <w:rPr>
+          <w:rFonts w:ascii="Consolas" w:hAnsi="Consolas"/>
+          <w:sz w:val="20"/>
+          <w:szCs w:val="20"/>
+          <w:lang w:val="en-US"/>
+        </w:rPr>
+        <w:t>/</w:t>
+      </w:r>
+      <w:r>
+        <w:rPr>
+          <w:rFonts w:ascii="Consolas" w:hAnsi="Consolas"/>
+          <w:sz w:val="20"/>
+          <w:szCs w:val="20"/>
+          <w:lang w:val="en-US"/>
+        </w:rPr>
+        <w:t>moldyn</w:t>
+      </w:r>
+      <w:r>
+        <w:rPr>
+          <w:rFonts w:ascii="Consolas" w:hAnsi="Consolas"/>
+          <w:sz w:val="20"/>
+          <w:szCs w:val="20"/>
+          <w:lang w:val="en-US"/>
+        </w:rPr>
+        <w:t>/MultiParticleDataCall.h</w:t>
+      </w:r>
+    </w:p>
+    <w:p>
+      <w:pPr>
+        <w:pStyle w:val="ListParagraph"/>
+        <w:numPr>
+          <w:ilvl w:val="0"/>
+          <w:numId w:val="2"/>
+        </w:numPr>
+        <w:rPr>
+          <w:rFonts w:asciiTheme="majorHAnsi" w:eastAsiaTheme="majorEastAsia" w:hAnsiTheme="majorHAnsi" w:cstheme="majorBidi"/>
+          <w:color w:val="2E74B5" w:themeColor="accent1" w:themeShade="BF"/>
+          <w:sz w:val="20"/>
+          <w:szCs w:val="20"/>
+          <w:lang w:val="en-US"/>
+        </w:rPr>
+      </w:pPr>
+      <w:r>
+        <w:rPr>
+          <w:lang w:val="en-US"/>
+        </w:rPr>
+        <w:t xml:space="preserve">Update </w:t>
+      </w:r>
+      <w:r>
+        <w:rPr>
+          <w:rFonts w:ascii="Consolas" w:hAnsi="Consolas"/>
+          <w:sz w:val="20"/>
+          <w:szCs w:val="20"/>
+          <w:lang w:val="en-US"/>
+        </w:rPr>
+        <w:t>core/include/</w:t>
+      </w:r>
+      <w:r>
+        <w:rPr>
+          <w:rFonts w:ascii="Consolas" w:hAnsi="Consolas"/>
+          <w:sz w:val="20"/>
+          <w:szCs w:val="20"/>
+          <w:lang w:val="en-US"/>
+        </w:rPr>
+        <w:t>mmcore</w:t>
+      </w:r>
+      <w:r>
+        <w:rPr>
+          <w:rFonts w:ascii="Consolas" w:hAnsi="Consolas"/>
+          <w:sz w:val="20"/>
+          <w:szCs w:val="20"/>
+          <w:lang w:val="en-US"/>
+        </w:rPr>
+        <w:t>/</w:t>
+      </w:r>
+      <w:r>
+        <w:rPr>
+          <w:rFonts w:ascii="Consolas" w:hAnsi="Consolas"/>
+          <w:sz w:val="20"/>
+          <w:szCs w:val="20"/>
+          <w:lang w:val="en-US"/>
+        </w:rPr>
+        <w:t>moldyn</w:t>
+      </w:r>
+      <w:r>
+        <w:rPr>
+          <w:rFonts w:ascii="Consolas" w:hAnsi="Consolas"/>
+          <w:sz w:val="20"/>
+          <w:szCs w:val="20"/>
+          <w:lang w:val="en-US"/>
+        </w:rPr>
+        <w:t>/MMPLDDataSource.h</w:t>
+      </w:r>
+    </w:p>
+    <w:p>
+      <w:pPr>
+        <w:pStyle w:val="ListParagraph"/>
+        <w:numPr>
+          <w:ilvl w:val="0"/>
+          <w:numId w:val="2"/>
+        </w:numPr>
+        <w:rPr>
+          <w:rFonts w:asciiTheme="majorHAnsi" w:eastAsiaTheme="majorEastAsia" w:hAnsiTheme="majorHAnsi" w:cstheme="majorBidi"/>
+          <w:color w:val="2E74B5" w:themeColor="accent1" w:themeShade="BF"/>
+          <w:sz w:val="20"/>
+          <w:szCs w:val="20"/>
+          <w:lang w:val="en-US"/>
+        </w:rPr>
+      </w:pPr>
+      <w:r>
+        <w:rPr>
+          <w:lang w:val="en-US"/>
+        </w:rPr>
+        <w:t xml:space="preserve">Update </w:t>
+      </w:r>
+      <w:r>
+        <w:rPr>
+          <w:rFonts w:ascii="Consolas" w:hAnsi="Consolas"/>
+          <w:sz w:val="20"/>
+          <w:szCs w:val="20"/>
+          <w:lang w:val="en-US"/>
+        </w:rPr>
+        <w:t>core/</w:t>
+      </w:r>
+      <w:r>
+        <w:rPr>
+          <w:rFonts w:ascii="Consolas" w:hAnsi="Consolas"/>
+          <w:sz w:val="20"/>
+          <w:szCs w:val="20"/>
+          <w:lang w:val="en-US"/>
+        </w:rPr>
+        <w:t>include</w:t>
+      </w:r>
+      <w:r>
+        <w:rPr>
+          <w:rFonts w:ascii="Consolas" w:hAnsi="Consolas"/>
+          <w:sz w:val="20"/>
+          <w:szCs w:val="20"/>
+          <w:lang w:val="en-US"/>
+        </w:rPr>
+        <w:t>/</w:t>
+      </w:r>
+      <w:r>
+        <w:rPr>
+          <w:rFonts w:ascii="Consolas" w:hAnsi="Consolas"/>
+          <w:sz w:val="20"/>
+          <w:szCs w:val="20"/>
+          <w:lang w:val="en-US"/>
+        </w:rPr>
+        <w:t>mmcore</w:t>
+      </w:r>
+      <w:r>
+        <w:rPr>
+          <w:rFonts w:ascii="Consolas" w:hAnsi="Consolas"/>
+          <w:sz w:val="20"/>
+          <w:szCs w:val="20"/>
+          <w:lang w:val="en-US"/>
+        </w:rPr>
+        <w:t>/</w:t>
+      </w:r>
+      <w:r>
+        <w:rPr>
+          <w:rFonts w:ascii="Consolas" w:hAnsi="Consolas"/>
+          <w:sz w:val="20"/>
+          <w:szCs w:val="20"/>
+          <w:lang w:val="en-US"/>
+        </w:rPr>
+        <w:t>moldyn</w:t>
+      </w:r>
+      <w:r>
+        <w:rPr>
+          <w:rFonts w:ascii="Consolas" w:hAnsi="Consolas"/>
+          <w:sz w:val="20"/>
+          <w:szCs w:val="20"/>
+          <w:lang w:val="en-US"/>
+        </w:rPr>
+        <w:t>/MMPLDWriter.h</w:t>
+      </w:r>
+    </w:p>
+    <w:p>
+      <w:pPr>
+        <w:pStyle w:val="ListParagraph"/>
+        <w:numPr>
+          <w:ilvl w:val="0"/>
+          <w:numId w:val="2"/>
+        </w:numPr>
+        <w:rPr>
+          <w:rFonts w:asciiTheme="majorHAnsi" w:eastAsiaTheme="majorEastAsia" w:hAnsiTheme="majorHAnsi" w:cstheme="majorBidi"/>
+          <w:color w:val="2E74B5" w:themeColor="accent1" w:themeShade="BF"/>
+          <w:sz w:val="20"/>
+          <w:szCs w:val="20"/>
+          <w:lang w:val="en-US"/>
+        </w:rPr>
+      </w:pPr>
+      <w:r>
+        <w:rPr>
+          <w:lang w:val="en-US"/>
+        </w:rPr>
+        <w:t xml:space="preserve">Update </w:t>
+      </w:r>
+      <w:r>
+        <w:rPr>
+          <w:rFonts w:ascii="Consolas" w:hAnsi="Consolas"/>
+          <w:sz w:val="20"/>
+          <w:szCs w:val="20"/>
+          <w:lang w:val="en-US"/>
+        </w:rPr>
+        <w:t>core</w:t>
+      </w:r>
+      <w:r>
+        <w:rPr>
+          <w:rFonts w:ascii="Consolas" w:hAnsi="Consolas"/>
+          <w:sz w:val="20"/>
+          <w:szCs w:val="20"/>
+          <w:lang w:val="en-US"/>
+        </w:rPr>
+        <w:t>/</w:t>
+      </w:r>
+      <w:r>
+        <w:rPr>
+          <w:rFonts w:ascii="Consolas" w:hAnsi="Consolas"/>
+          <w:sz w:val="20"/>
+          <w:szCs w:val="20"/>
+          <w:lang w:val="en-US"/>
+        </w:rPr>
+        <w:t>src</w:t>
+      </w:r>
+      <w:r>
+        <w:rPr>
+          <w:rFonts w:ascii="Consolas" w:hAnsi="Consolas"/>
+          <w:sz w:val="20"/>
+          <w:szCs w:val="20"/>
+          <w:lang w:val="en-US"/>
+        </w:rPr>
+        <w:t>/</w:t>
+      </w:r>
+      <w:r>
+        <w:rPr>
+          <w:rFonts w:ascii="Consolas" w:hAnsi="Consolas"/>
+          <w:sz w:val="20"/>
+          <w:szCs w:val="20"/>
+          <w:lang w:val="en-US"/>
+        </w:rPr>
+        <w:t>moldyn</w:t>
+      </w:r>
+      <w:r>
+        <w:rPr>
+          <w:rFonts w:ascii="Consolas" w:hAnsi="Consolas"/>
+          <w:sz w:val="20"/>
+          <w:szCs w:val="20"/>
+          <w:lang w:val="en-US"/>
+        </w:rPr>
+        <w:t>/MultiParticleDataCall.cpp</w:t>
+      </w:r>
+    </w:p>
+    <w:p>
+      <w:pPr>
+        <w:pStyle w:val="ListParagraph"/>
+        <w:numPr>
+          <w:ilvl w:val="0"/>
+          <w:numId w:val="2"/>
+        </w:numPr>
+        <w:rPr>
+          <w:rFonts w:asciiTheme="majorHAnsi" w:eastAsiaTheme="majorEastAsia" w:hAnsiTheme="majorHAnsi" w:cstheme="majorBidi"/>
+          <w:color w:val="2E74B5" w:themeColor="accent1" w:themeShade="BF"/>
+          <w:sz w:val="20"/>
+          <w:szCs w:val="20"/>
+          <w:lang w:val="en-US"/>
+        </w:rPr>
+      </w:pPr>
+      <w:r>
+        <w:rPr>
+          <w:lang w:val="en-US"/>
+        </w:rPr>
+        <w:t xml:space="preserve">Update </w:t>
+      </w:r>
+      <w:r>
+        <w:rPr>
+          <w:rFonts w:ascii="Consolas" w:hAnsi="Consolas"/>
+          <w:sz w:val="20"/>
+          <w:szCs w:val="20"/>
+          <w:lang w:val="en-US"/>
+        </w:rPr>
+        <w:t>core</w:t>
+      </w:r>
+      <w:r>
+        <w:rPr>
+          <w:rFonts w:ascii="Consolas" w:hAnsi="Consolas"/>
+          <w:sz w:val="20"/>
+          <w:szCs w:val="20"/>
+          <w:lang w:val="en-US"/>
+        </w:rPr>
+        <w:t>/</w:t>
+      </w:r>
+      <w:r>
+        <w:rPr>
+          <w:rFonts w:ascii="Consolas" w:hAnsi="Consolas"/>
+          <w:sz w:val="20"/>
+          <w:szCs w:val="20"/>
+          <w:lang w:val="en-US"/>
+        </w:rPr>
+        <w:t>src</w:t>
+      </w:r>
+      <w:r>
+        <w:rPr>
+          <w:rFonts w:ascii="Consolas" w:hAnsi="Consolas"/>
+          <w:sz w:val="20"/>
+          <w:szCs w:val="20"/>
+          <w:lang w:val="en-US"/>
+        </w:rPr>
+        <w:t>/</w:t>
+      </w:r>
+      <w:r>
+        <w:rPr>
+          <w:rFonts w:ascii="Consolas" w:hAnsi="Consolas"/>
+          <w:sz w:val="20"/>
+          <w:szCs w:val="20"/>
+          <w:lang w:val="en-US"/>
+        </w:rPr>
+        <w:t>moldyn</w:t>
+      </w:r>
+      <w:r>
+        <w:rPr>
+          <w:rFonts w:ascii="Consolas" w:hAnsi="Consolas"/>
+          <w:sz w:val="20"/>
+          <w:szCs w:val="20"/>
+          <w:lang w:val="en-US"/>
+        </w:rPr>
+        <w:t>/MMPLDDataSource.cpp</w:t>
+      </w:r>
+    </w:p>
+    <w:p>
+      <w:pPr>
+        <w:pStyle w:val="ListParagraph"/>
+        <w:numPr>
+          <w:ilvl w:val="0"/>
+          <w:numId w:val="2"/>
+        </w:numPr>
+        <w:rPr>
+          <w:rFonts w:asciiTheme="majorHAnsi" w:eastAsiaTheme="majorEastAsia" w:hAnsiTheme="majorHAnsi" w:cstheme="majorBidi"/>
+          <w:color w:val="2E74B5" w:themeColor="accent1" w:themeShade="BF"/>
+          <w:sz w:val="20"/>
+          <w:szCs w:val="20"/>
+          <w:lang w:val="en-US"/>
+        </w:rPr>
+      </w:pPr>
+      <w:r>
+        <w:rPr>
+          <w:lang w:val="en-US"/>
+        </w:rPr>
+        <w:t xml:space="preserve">Update </w:t>
+      </w:r>
+      <w:r>
+        <w:rPr>
+          <w:rFonts w:ascii="Consolas" w:hAnsi="Consolas"/>
+          <w:sz w:val="20"/>
+          <w:szCs w:val="20"/>
+          <w:lang w:val="en-US"/>
+        </w:rPr>
+        <w:t>core</w:t>
+      </w:r>
+      <w:r>
+        <w:rPr>
+          <w:rFonts w:ascii="Consolas" w:hAnsi="Consolas"/>
+          <w:sz w:val="20"/>
+          <w:szCs w:val="20"/>
+          <w:lang w:val="en-US"/>
+        </w:rPr>
+        <w:t>/</w:t>
+      </w:r>
+      <w:r>
+        <w:rPr>
+          <w:rFonts w:ascii="Consolas" w:hAnsi="Consolas"/>
+          <w:sz w:val="20"/>
+          <w:szCs w:val="20"/>
+          <w:lang w:val="en-US"/>
+        </w:rPr>
+        <w:t>src</w:t>
+      </w:r>
+      <w:r>
+        <w:rPr>
+          <w:rFonts w:ascii="Consolas" w:hAnsi="Consolas"/>
+          <w:sz w:val="20"/>
+          <w:szCs w:val="20"/>
+          <w:lang w:val="en-US"/>
+        </w:rPr>
+        <w:t>/</w:t>
+      </w:r>
+      <w:r>
+        <w:rPr>
+          <w:rFonts w:ascii="Consolas" w:hAnsi="Consolas"/>
+          <w:sz w:val="20"/>
+          <w:szCs w:val="20"/>
+          <w:lang w:val="en-US"/>
+        </w:rPr>
+        <w:t>moldyn</w:t>
+      </w:r>
+      <w:r>
+        <w:rPr>
+          <w:rFonts w:ascii="Consolas" w:hAnsi="Consolas"/>
+          <w:sz w:val="20"/>
+          <w:szCs w:val="20"/>
+          <w:lang w:val="en-US"/>
+        </w:rPr>
+        <w:t>/MMPLD</w:t>
+      </w:r>
+      <w:r>
+        <w:rPr>
+          <w:rFonts w:ascii="Consolas" w:hAnsi="Consolas"/>
+          <w:sz w:val="20"/>
+          <w:szCs w:val="20"/>
+          <w:lang w:val="en-US"/>
+        </w:rPr>
+        <w:t>Writer</w:t>
+      </w:r>
+      <w:r>
+        <w:rPr>
+          <w:rFonts w:ascii="Consolas" w:hAnsi="Consolas"/>
+          <w:sz w:val="20"/>
+          <w:szCs w:val="20"/>
+          <w:lang w:val="en-US"/>
+        </w:rPr>
+        <w:t>.cpp</w:t>
+      </w:r>
+    </w:p>
+    <w:p>
+      <w:pPr>
+        <w:pStyle w:val="ListParagraph"/>
+        <w:numPr>
+          <w:ilvl w:val="0"/>
+          <w:numId w:val="2"/>
+        </w:numPr>
+        <w:rPr>
+          <w:rFonts w:asciiTheme="majorHAnsi" w:eastAsiaTheme="majorEastAsia" w:hAnsiTheme="majorHAnsi" w:cstheme="majorBidi"/>
+          <w:color w:val="2E74B5" w:themeColor="accent1" w:themeShade="BF"/>
+          <w:sz w:val="20"/>
+          <w:szCs w:val="20"/>
+          <w:lang w:val="en-US"/>
+        </w:rPr>
+      </w:pPr>
+      <w:r>
+        <w:rPr>
+          <w:lang w:val="en-US"/>
+        </w:rPr>
+        <w:t>Update Renderers as required, at the very least SimpleSphere</w:t>
+      </w:r>
+      <w:r>
+        <w:rPr>
+          <w:lang w:val="en-US"/>
+        </w:rPr>
+        <w:br w:type="page"/>
+      </w:r>
+    </w:p>
+    <w:p>
+      <w:pPr>
         <w:pStyle w:val="Heading1"/>
         <w:rPr>
           <w:lang w:val="en-US"/>
@@ -4805,7 +5279,6 @@
           <w:lang w:val="en-US"/>
         </w:rPr>
       </w:pPr>
-      <w:proofErr w:type="gramStart"/>
       <w:r>
         <w:rPr>
           <w:rFonts w:ascii="Consolas" w:hAnsi="Consolas" w:cs="Consolas"/>
@@ -4822,7 +5295,6 @@
         </w:rPr>
         <w:t>xml</w:t>
       </w:r>
-      <w:proofErr w:type="gramEnd"/>
       <w:r>
         <w:rPr>
           <w:rFonts w:ascii="Consolas" w:hAnsi="Consolas" w:cs="Consolas"/>
@@ -4946,7 +5418,6 @@
         </w:rPr>
         <w:t>&lt;</w:t>
       </w:r>
-      <w:proofErr w:type="spellStart"/>
       <w:r>
         <w:rPr>
           <w:rFonts w:ascii="Consolas" w:hAnsi="Consolas" w:cs="Consolas"/>
@@ -4955,7 +5426,6 @@
         </w:rPr>
         <w:t>MegaMol</w:t>
       </w:r>
-      <w:proofErr w:type="spellEnd"/>
       <w:r>
         <w:rPr>
           <w:rFonts w:ascii="Consolas" w:hAnsi="Consolas" w:cs="Consolas"/>
@@ -5119,7 +5589,6 @@
         </w:rPr>
         <w:t>"</w:t>
       </w:r>
-      <w:proofErr w:type="spellStart"/>
       <w:r>
         <w:rPr>
           <w:rFonts w:ascii="Consolas" w:hAnsi="Consolas" w:cs="Consolas"/>
@@ -5128,7 +5597,6 @@
         </w:rPr>
         <w:t>converterjobpldseries</w:t>
       </w:r>
-      <w:proofErr w:type="spellEnd"/>
       <w:r>
         <w:rPr>
           <w:rFonts w:ascii="Consolas" w:hAnsi="Consolas" w:cs="Consolas"/>
@@ -5145,7 +5613,6 @@
         </w:rPr>
         <w:t> </w:t>
       </w:r>
-      <w:proofErr w:type="spellStart"/>
       <w:r>
         <w:rPr>
           <w:rFonts w:ascii="Consolas" w:hAnsi="Consolas" w:cs="Consolas"/>
@@ -5154,7 +5621,6 @@
         </w:rPr>
         <w:t>jobmod</w:t>
       </w:r>
-      <w:proofErr w:type="spellEnd"/>
       <w:r>
         <w:rPr>
           <w:rFonts w:ascii="Consolas" w:hAnsi="Consolas" w:cs="Consolas"/>
@@ -5254,7 +5720,6 @@
         </w:rPr>
         <w:t>"</w:t>
       </w:r>
-      <w:proofErr w:type="spellStart"/>
       <w:r>
         <w:rPr>
           <w:rFonts w:ascii="Consolas" w:hAnsi="Consolas" w:cs="Consolas"/>
@@ -5263,7 +5728,6 @@
         </w:rPr>
         <w:t>DataWriterJob</w:t>
       </w:r>
-      <w:proofErr w:type="spellEnd"/>
       <w:r>
         <w:rPr>
           <w:rFonts w:ascii="Consolas" w:hAnsi="Consolas" w:cs="Consolas"/>
@@ -5387,7 +5851,6 @@
         </w:rPr>
         <w:t>"</w:t>
       </w:r>
-      <w:proofErr w:type="spellStart"/>
       <w:r>
         <w:rPr>
           <w:rFonts w:ascii="Consolas" w:hAnsi="Consolas" w:cs="Consolas"/>
@@ -5396,7 +5859,6 @@
         </w:rPr>
         <w:t>MMPLDWriter</w:t>
       </w:r>
-      <w:proofErr w:type="spellEnd"/>
       <w:r>
         <w:rPr>
           <w:rFonts w:ascii="Consolas" w:hAnsi="Consolas" w:cs="Consolas"/>
@@ -5699,7 +6161,6 @@
         </w:rPr>
         <w:t>"</w:t>
       </w:r>
-      <w:proofErr w:type="spellStart"/>
       <w:r>
         <w:rPr>
           <w:rFonts w:ascii="Consolas" w:hAnsi="Consolas" w:cs="Consolas"/>
@@ -5708,7 +6169,6 @@
         </w:rPr>
         <w:t>DataFileSequence</w:t>
       </w:r>
-      <w:proofErr w:type="spellEnd"/>
       <w:r>
         <w:rPr>
           <w:rFonts w:ascii="Consolas" w:hAnsi="Consolas" w:cs="Consolas"/>
@@ -5749,7 +6209,6 @@
         </w:rPr>
         <w:t>"</w:t>
       </w:r>
-      <w:proofErr w:type="spellStart"/>
       <w:r>
         <w:rPr>
           <w:rFonts w:ascii="Consolas" w:hAnsi="Consolas" w:cs="Consolas"/>
@@ -5758,7 +6217,6 @@
         </w:rPr>
         <w:t>seq</w:t>
       </w:r>
-      <w:proofErr w:type="spellEnd"/>
       <w:r>
         <w:rPr>
           <w:rFonts w:ascii="Consolas" w:hAnsi="Consolas" w:cs="Consolas"/>
@@ -5794,7 +6252,6 @@
         </w:rPr>
         <w:t>      &lt;</w:t>
       </w:r>
-      <w:proofErr w:type="spellStart"/>
       <w:r>
         <w:rPr>
           <w:rFonts w:ascii="Consolas" w:hAnsi="Consolas" w:cs="Consolas"/>
@@ -5803,7 +6260,6 @@
         </w:rPr>
         <w:t>param</w:t>
       </w:r>
-      <w:proofErr w:type="spellEnd"/>
       <w:r>
         <w:rPr>
           <w:rFonts w:ascii="Consolas" w:hAnsi="Consolas" w:cs="Consolas"/>
@@ -5836,7 +6292,6 @@
         </w:rPr>
         <w:t>"</w:t>
       </w:r>
-      <w:proofErr w:type="spellStart"/>
       <w:r>
         <w:rPr>
           <w:rFonts w:ascii="Consolas" w:hAnsi="Consolas" w:cs="Consolas"/>
@@ -5845,7 +6300,6 @@
         </w:rPr>
         <w:t>fileNameSlotName</w:t>
       </w:r>
-      <w:proofErr w:type="spellEnd"/>
       <w:r>
         <w:rPr>
           <w:rFonts w:ascii="Consolas" w:hAnsi="Consolas" w:cs="Consolas"/>
@@ -6004,7 +6458,6 @@
         </w:rPr>
         <w:t>"</w:t>
       </w:r>
-      <w:proofErr w:type="spellStart"/>
       <w:r>
         <w:rPr>
           <w:rFonts w:ascii="Consolas" w:hAnsi="Consolas" w:cs="Consolas"/>
@@ -6013,7 +6466,6 @@
         </w:rPr>
         <w:t>IMDAtomData</w:t>
       </w:r>
-      <w:proofErr w:type="spellEnd"/>
       <w:r>
         <w:rPr>
           <w:rFonts w:ascii="Consolas" w:hAnsi="Consolas" w:cs="Consolas"/>
@@ -6097,7 +6549,6 @@
         </w:rPr>
         <w:t>      &lt;</w:t>
       </w:r>
-      <w:proofErr w:type="spellStart"/>
       <w:r>
         <w:rPr>
           <w:rFonts w:ascii="Consolas" w:hAnsi="Consolas" w:cs="Consolas"/>
@@ -6106,7 +6557,6 @@
         </w:rPr>
         <w:t>param</w:t>
       </w:r>
-      <w:proofErr w:type="spellEnd"/>
       <w:r>
         <w:rPr>
           <w:rFonts w:ascii="Consolas" w:hAnsi="Consolas" w:cs="Consolas"/>
@@ -6666,7 +7116,6 @@
         </w:rPr>
         <w:t>&lt;/</w:t>
       </w:r>
-      <w:proofErr w:type="spellStart"/>
       <w:r>
         <w:rPr>
           <w:rFonts w:ascii="Consolas" w:hAnsi="Consolas" w:cs="Consolas"/>
@@ -6675,7 +7124,6 @@
         </w:rPr>
         <w:t>MegaMol</w:t>
       </w:r>
-      <w:proofErr w:type="spellEnd"/>
       <w:r>
         <w:rPr>
           <w:rFonts w:ascii="Consolas" w:hAnsi="Consolas" w:cs="Consolas"/>
@@ -6705,42 +7153,36 @@
         </w:rPr>
         <w:t xml:space="preserve">Working with other data sources requires simply to replace the module of type </w:t>
       </w:r>
-      <w:proofErr w:type="spellStart"/>
       <w:r>
         <w:rPr>
           <w:rStyle w:val="CodeZchn"/>
         </w:rPr>
         <w:t>IMDAtomData</w:t>
       </w:r>
-      <w:proofErr w:type="spellEnd"/>
       <w:r>
         <w:rPr>
           <w:lang w:val="en-US"/>
         </w:rPr>
         <w:t xml:space="preserve"> and optionally removing the module </w:t>
       </w:r>
-      <w:proofErr w:type="spellStart"/>
       <w:r>
         <w:rPr>
           <w:rStyle w:val="CodeZchn"/>
         </w:rPr>
         <w:t>DataFileSequence</w:t>
       </w:r>
-      <w:proofErr w:type="spellEnd"/>
       <w:r>
         <w:rPr>
           <w:lang w:val="en-US"/>
         </w:rPr>
         <w:t xml:space="preserve"> and rerouting the </w:t>
       </w:r>
-      <w:proofErr w:type="spellStart"/>
       <w:r>
         <w:rPr>
           <w:rStyle w:val="CodeZchn"/>
         </w:rPr>
         <w:t>MultiParticleDataCall</w:t>
       </w:r>
-      <w:proofErr w:type="spellEnd"/>
       <w:r>
         <w:rPr>
           <w:lang w:val="en-US"/>
@@ -6749,9 +7191,12 @@
       </w:r>
     </w:p>
     <w:sectPr>
-      <w:headerReference w:type="default" r:id="rId7"/>
-      <w:footerReference w:type="default" r:id="rId8"/>
-      <w:footerReference w:type="first" r:id="rId9"/>
+      <w:headerReference w:type="even" r:id="rId8"/>
+      <w:headerReference w:type="default" r:id="rId9"/>
+      <w:footerReference w:type="even" r:id="rId10"/>
+      <w:footerReference w:type="default" r:id="rId11"/>
+      <w:headerReference w:type="first" r:id="rId12"/>
+      <w:footerReference w:type="first" r:id="rId13"/>
       <w:pgSz w:w="11906" w:h="16838"/>
       <w:pgMar w:top="1440" w:right="1077" w:bottom="1440" w:left="1077" w:header="720" w:footer="720" w:gutter="0"/>
       <w:cols w:space="720"/>
@@ -6788,6 +7233,16 @@
 </file>
 
 <file path=word/footer1.xml><?xml version="1.0" encoding="utf-8"?>
+<w:ftr xmlns:wpc="http://schemas.microsoft.com/office/word/2010/wordprocessingCanvas" xmlns:cx="http://schemas.microsoft.com/office/drawing/2014/chartex" xmlns:cx1="http://schemas.microsoft.com/office/drawing/2015/9/8/chartex" xmlns:mc="http://schemas.openxmlformats.org/markup-compatibility/2006" xmlns:o="urn:schemas-microsoft-com:office:office" xmlns:r="http://schemas.openxmlformats.org/officeDocument/2006/relationships" xmlns:m="http://schemas.openxmlformats.org/officeDocument/2006/math" xmlns:v="urn:schemas-microsoft-com:vml" xmlns:wp14="http://schemas.microsoft.com/office/word/2010/wordprocessingDrawing" xmlns:wp="http://schemas.openxmlformats.org/drawingml/2006/wordprocessingDrawing" xmlns:w10="urn:schemas-microsoft-com:office:word" xmlns:w="http://schemas.openxmlformats.org/wordprocessingml/2006/main" xmlns:w14="http://schemas.microsoft.com/office/word/2010/wordml" xmlns:w15="http://schemas.microsoft.com/office/word/2012/wordml" xmlns:w16se="http://schemas.microsoft.com/office/word/2015/wordml/symex" xmlns:wpg="http://schemas.microsoft.com/office/word/2010/wordprocessingGroup" xmlns:wpi="http://schemas.microsoft.com/office/word/2010/wordprocessingInk" xmlns:wne="http://schemas.microsoft.com/office/word/2006/wordml" xmlns:wps="http://schemas.microsoft.com/office/word/2010/wordprocessingShape" mc:Ignorable="w14 w15 w16se wp14">
+  <w:p>
+    <w:pPr>
+      <w:pStyle w:val="Footer"/>
+    </w:pPr>
+  </w:p>
+</w:ftr>
+</file>
+
+<file path=word/footer2.xml><?xml version="1.0" encoding="utf-8"?>
 <w:ftr xmlns:wpc="http://schemas.microsoft.com/office/word/2010/wordprocessingCanvas" xmlns:cx="http://schemas.microsoft.com/office/drawing/2014/chartex" xmlns:cx1="http://schemas.microsoft.com/office/drawing/2015/9/8/chartex" xmlns:mc="http://schemas.openxmlformats.org/markup-compatibility/2006" xmlns:o="urn:schemas-microsoft-com:office:office" xmlns:r="http://schemas.openxmlformats.org/officeDocument/2006/relationships" xmlns:m="http://schemas.openxmlformats.org/officeDocument/2006/math" xmlns:v="urn:schemas-microsoft-com:vml" xmlns:wp14="http://schemas.microsoft.com/office/word/2010/wordprocessingDrawing" xmlns:wp="http://schemas.openxmlformats.org/drawingml/2006/wordprocessingDrawing" xmlns:w10="urn:schemas-microsoft-com:office:word" xmlns:w="http://schemas.openxmlformats.org/wordprocessingml/2006/main" xmlns:w14="http://schemas.microsoft.com/office/word/2010/wordml" xmlns:w15="http://schemas.microsoft.com/office/word/2012/wordml" xmlns:w16se="http://schemas.microsoft.com/office/word/2015/wordml/symex" xmlns:wpg="http://schemas.microsoft.com/office/word/2010/wordprocessingGroup" xmlns:wpi="http://schemas.microsoft.com/office/word/2010/wordprocessingInk" xmlns:wne="http://schemas.microsoft.com/office/word/2006/wordml" xmlns:wps="http://schemas.microsoft.com/office/word/2010/wordprocessingShape" mc:Ignorable="w14 w15 w16se wp14">
   <w:p>
     <w:pPr>
@@ -6820,7 +7275,7 @@
         <w:caps/>
         <w:noProof/>
       </w:rPr>
-      <w:t>5</w:t>
+      <w:t>3</w:t>
     </w:r>
     <w:r>
       <w:rPr>
@@ -6837,7 +7292,7 @@
 </w:ftr>
 </file>
 
-<file path=word/footer2.xml><?xml version="1.0" encoding="utf-8"?>
+<file path=word/footer3.xml><?xml version="1.0" encoding="utf-8"?>
 <w:ftr xmlns:wpc="http://schemas.microsoft.com/office/word/2010/wordprocessingCanvas" xmlns:cx="http://schemas.microsoft.com/office/drawing/2014/chartex" xmlns:cx1="http://schemas.microsoft.com/office/drawing/2015/9/8/chartex" xmlns:mc="http://schemas.openxmlformats.org/markup-compatibility/2006" xmlns:o="urn:schemas-microsoft-com:office:office" xmlns:r="http://schemas.openxmlformats.org/officeDocument/2006/relationships" xmlns:m="http://schemas.openxmlformats.org/officeDocument/2006/math" xmlns:v="urn:schemas-microsoft-com:vml" xmlns:wp14="http://schemas.microsoft.com/office/word/2010/wordprocessingDrawing" xmlns:wp="http://schemas.openxmlformats.org/drawingml/2006/wordprocessingDrawing" xmlns:w10="urn:schemas-microsoft-com:office:word" xmlns:w="http://schemas.openxmlformats.org/wordprocessingml/2006/main" xmlns:w14="http://schemas.microsoft.com/office/word/2010/wordml" xmlns:w15="http://schemas.microsoft.com/office/word/2012/wordml" xmlns:w16se="http://schemas.microsoft.com/office/word/2015/wordml/symex" xmlns:wpg="http://schemas.microsoft.com/office/word/2010/wordprocessingGroup" xmlns:wpi="http://schemas.microsoft.com/office/word/2010/wordprocessingInk" xmlns:wne="http://schemas.microsoft.com/office/word/2006/wordml" xmlns:wps="http://schemas.microsoft.com/office/word/2010/wordprocessingShape" mc:Ignorable="w14 w15 w16se wp14">
   <w:p>
     <w:pPr>
@@ -6927,21 +7382,7 @@
         <w:rPr>
           <w:lang w:val="en-US"/>
         </w:rPr>
-        <w:t xml:space="preserve"> IEEE Standard for Binary Floating-Point Arithmetic for microprocessor systems (ANSI/IEEE </w:t>
-      </w:r>
-      <w:proofErr w:type="spellStart"/>
-      <w:r>
-        <w:rPr>
-          <w:lang w:val="en-US"/>
-        </w:rPr>
-        <w:t>Std</w:t>
-      </w:r>
-      <w:proofErr w:type="spellEnd"/>
-      <w:r>
-        <w:rPr>
-          <w:lang w:val="en-US"/>
-        </w:rPr>
-        <w:t xml:space="preserve"> 754-1985)</w:t>
+        <w:t xml:space="preserve"> IEEE Standard for Binary Floating-Point Arithmetic for microprocessor systems (ANSI/IEEE Std 754-1985)</w:t>
       </w:r>
     </w:p>
   </w:footnote>
@@ -6965,32 +7406,15 @@
         </w:rPr>
         <w:t xml:space="preserve"> </w:t>
       </w:r>
-      <w:r>
-        <w:fldChar w:fldCharType="begin"/>
-      </w:r>
-      <w:r>
-        <w:rPr>
-          <w:lang w:val="en-US"/>
-        </w:rPr>
-        <w:instrText xml:space="preserve"> HYPERLINK "http://www.cplusplus.com/reference/cstddef/size_t/" </w:instrText>
-      </w:r>
-      <w:r>
-        <w:fldChar w:fldCharType="separate"/>
-      </w:r>
-      <w:r>
-        <w:rPr>
-          <w:rStyle w:val="Hyperlink"/>
-          <w:lang w:val="en-US"/>
-        </w:rPr>
-        <w:t>http://www.cplusplus.com/reference/cstddef/size_t/</w:t>
-      </w:r>
-      <w:r>
-        <w:rPr>
-          <w:rStyle w:val="Hyperlink"/>
-          <w:lang w:val="en-US"/>
-        </w:rPr>
-        <w:fldChar w:fldCharType="end"/>
-      </w:r>
+      <w:hyperlink r:id="rId1" w:history="1">
+        <w:r>
+          <w:rPr>
+            <w:rStyle w:val="Hyperlink"/>
+            <w:lang w:val="en-US"/>
+          </w:rPr>
+          <w:t>http://www.cplusplus.com/reference/cstddef/size_t/</w:t>
+        </w:r>
+      </w:hyperlink>
       <w:r>
         <w:rPr>
           <w:lang w:val="en-US"/>
@@ -7019,32 +7443,15 @@
         </w:rPr>
         <w:t xml:space="preserve"> </w:t>
       </w:r>
-      <w:r>
-        <w:fldChar w:fldCharType="begin"/>
-      </w:r>
-      <w:r>
-        <w:rPr>
-          <w:lang w:val="en-US"/>
-        </w:rPr>
-        <w:instrText xml:space="preserve"> HYPERLINK "http://imd.itap.physik.uni-stuttgart.de/userguide/header.html" \l "atomheader" </w:instrText>
-      </w:r>
-      <w:r>
-        <w:fldChar w:fldCharType="separate"/>
-      </w:r>
-      <w:r>
-        <w:rPr>
-          <w:rStyle w:val="Hyperlink"/>
-          <w:lang w:val="en-US"/>
-        </w:rPr>
-        <w:t>http://imd.itap.physik.uni-stuttgart.de/userguide/header.html#atomheader</w:t>
-      </w:r>
-      <w:r>
-        <w:rPr>
-          <w:rStyle w:val="Hyperlink"/>
-          <w:lang w:val="en-US"/>
-        </w:rPr>
-        <w:fldChar w:fldCharType="end"/>
-      </w:r>
+      <w:hyperlink r:id="rId2" w:anchor="atomheader" w:history="1">
+        <w:r>
+          <w:rPr>
+            <w:rStyle w:val="Hyperlink"/>
+            <w:lang w:val="en-US"/>
+          </w:rPr>
+          <w:t>http://imd.itap.physik.uni-stuttgart.de/userguide/header.html#atomheader</w:t>
+        </w:r>
+      </w:hyperlink>
       <w:r>
         <w:rPr>
           <w:lang w:val="en-US"/>
@@ -7057,6 +7464,16 @@
 </file>
 
 <file path=word/header1.xml><?xml version="1.0" encoding="utf-8"?>
+<w:hdr xmlns:wpc="http://schemas.microsoft.com/office/word/2010/wordprocessingCanvas" xmlns:cx="http://schemas.microsoft.com/office/drawing/2014/chartex" xmlns:cx1="http://schemas.microsoft.com/office/drawing/2015/9/8/chartex" xmlns:mc="http://schemas.openxmlformats.org/markup-compatibility/2006" xmlns:o="urn:schemas-microsoft-com:office:office" xmlns:r="http://schemas.openxmlformats.org/officeDocument/2006/relationships" xmlns:m="http://schemas.openxmlformats.org/officeDocument/2006/math" xmlns:v="urn:schemas-microsoft-com:vml" xmlns:wp14="http://schemas.microsoft.com/office/word/2010/wordprocessingDrawing" xmlns:wp="http://schemas.openxmlformats.org/drawingml/2006/wordprocessingDrawing" xmlns:w10="urn:schemas-microsoft-com:office:word" xmlns:w="http://schemas.openxmlformats.org/wordprocessingml/2006/main" xmlns:w14="http://schemas.microsoft.com/office/word/2010/wordml" xmlns:w15="http://schemas.microsoft.com/office/word/2012/wordml" xmlns:w16se="http://schemas.microsoft.com/office/word/2015/wordml/symex" xmlns:wpg="http://schemas.microsoft.com/office/word/2010/wordprocessingGroup" xmlns:wpi="http://schemas.microsoft.com/office/word/2010/wordprocessingInk" xmlns:wne="http://schemas.microsoft.com/office/word/2006/wordml" xmlns:wps="http://schemas.microsoft.com/office/word/2010/wordprocessingShape" mc:Ignorable="w14 w15 w16se wp14">
+  <w:p>
+    <w:pPr>
+      <w:pStyle w:val="Header"/>
+    </w:pPr>
+  </w:p>
+</w:hdr>
+</file>
+
+<file path=word/header2.xml><?xml version="1.0" encoding="utf-8"?>
 <w:hdr xmlns:wpc="http://schemas.microsoft.com/office/word/2010/wordprocessingCanvas" xmlns:cx="http://schemas.microsoft.com/office/drawing/2014/chartex" xmlns:cx1="http://schemas.microsoft.com/office/drawing/2015/9/8/chartex" xmlns:mc="http://schemas.openxmlformats.org/markup-compatibility/2006" xmlns:o="urn:schemas-microsoft-com:office:office" xmlns:r="http://schemas.openxmlformats.org/officeDocument/2006/relationships" xmlns:m="http://schemas.openxmlformats.org/officeDocument/2006/math" xmlns:v="urn:schemas-microsoft-com:vml" xmlns:wp14="http://schemas.microsoft.com/office/word/2010/wordprocessingDrawing" xmlns:wp="http://schemas.openxmlformats.org/drawingml/2006/wordprocessingDrawing" xmlns:w10="urn:schemas-microsoft-com:office:word" xmlns:w="http://schemas.openxmlformats.org/wordprocessingml/2006/main" xmlns:w14="http://schemas.microsoft.com/office/word/2010/wordml" xmlns:w15="http://schemas.microsoft.com/office/word/2012/wordml" xmlns:w16se="http://schemas.microsoft.com/office/word/2015/wordml/symex" xmlns:wpg="http://schemas.microsoft.com/office/word/2010/wordprocessingGroup" xmlns:wpi="http://schemas.microsoft.com/office/word/2010/wordprocessingInk" xmlns:wne="http://schemas.microsoft.com/office/word/2006/wordml" xmlns:wps="http://schemas.microsoft.com/office/word/2010/wordprocessingShape" mc:Ignorable="w14 w15 w16se wp14">
   <w:p>
     <w:pPr>
@@ -7067,19 +7484,11 @@
         <w:lang w:val="en-US"/>
       </w:rPr>
     </w:pPr>
-    <w:proofErr w:type="spellStart"/>
     <w:r>
       <w:rPr>
         <w:lang w:val="en-US"/>
       </w:rPr>
-      <w:t>MegaMol</w:t>
-    </w:r>
-    <w:proofErr w:type="spellEnd"/>
-    <w:r>
-      <w:rPr>
-        <w:lang w:val="en-US"/>
-      </w:rPr>
-      <w:t xml:space="preserve">™ </w:t>
+      <w:t xml:space="preserve">MegaMol™ </w:t>
     </w:r>
     <w:r>
       <w:rPr>
@@ -7116,7 +7525,7 @@
       <w:rPr>
         <w:lang w:val="en-US"/>
       </w:rPr>
-      <w:t>1.2</w:t>
+      <w:t>1.3</w:t>
     </w:r>
     <w:r>
       <w:fldChar w:fldCharType="end"/>
@@ -7147,7 +7556,7 @@
           <w:rPr>
             <w:lang w:val="en-US"/>
           </w:rPr>
-          <w:t>Release</w:t>
+          <w:t>Release Hotfix 1</w:t>
         </w:r>
       </w:sdtContent>
     </w:sdt>
@@ -7179,7 +7588,7 @@
       <w:rPr>
         <w:lang w:val="en-US"/>
       </w:rPr>
-      <w:t>17.05.2016</w:t>
+      <w:t>7/23/2018</w:t>
     </w:r>
     <w:r>
       <w:fldChar w:fldCharType="end"/>
@@ -7194,6 +7603,203 @@
     </w:pPr>
   </w:p>
 </w:hdr>
+</file>
+
+<file path=word/header3.xml><?xml version="1.0" encoding="utf-8"?>
+<w:hdr xmlns:wpc="http://schemas.microsoft.com/office/word/2010/wordprocessingCanvas" xmlns:cx="http://schemas.microsoft.com/office/drawing/2014/chartex" xmlns:cx1="http://schemas.microsoft.com/office/drawing/2015/9/8/chartex" xmlns:mc="http://schemas.openxmlformats.org/markup-compatibility/2006" xmlns:o="urn:schemas-microsoft-com:office:office" xmlns:r="http://schemas.openxmlformats.org/officeDocument/2006/relationships" xmlns:m="http://schemas.openxmlformats.org/officeDocument/2006/math" xmlns:v="urn:schemas-microsoft-com:vml" xmlns:wp14="http://schemas.microsoft.com/office/word/2010/wordprocessingDrawing" xmlns:wp="http://schemas.openxmlformats.org/drawingml/2006/wordprocessingDrawing" xmlns:w10="urn:schemas-microsoft-com:office:word" xmlns:w="http://schemas.openxmlformats.org/wordprocessingml/2006/main" xmlns:w14="http://schemas.microsoft.com/office/word/2010/wordml" xmlns:w15="http://schemas.microsoft.com/office/word/2012/wordml" xmlns:w16se="http://schemas.microsoft.com/office/word/2015/wordml/symex" xmlns:wpg="http://schemas.microsoft.com/office/word/2010/wordprocessingGroup" xmlns:wpi="http://schemas.microsoft.com/office/word/2010/wordprocessingInk" xmlns:wne="http://schemas.microsoft.com/office/word/2006/wordml" xmlns:wps="http://schemas.microsoft.com/office/word/2010/wordprocessingShape" mc:Ignorable="w14 w15 w16se wp14">
+  <w:p>
+    <w:pPr>
+      <w:pStyle w:val="Header"/>
+    </w:pPr>
+  </w:p>
+</w:hdr>
+</file>
+
+<file path=word/numbering.xml><?xml version="1.0" encoding="utf-8"?>
+<w:numbering xmlns:wpc="http://schemas.microsoft.com/office/word/2010/wordprocessingCanvas" xmlns:cx="http://schemas.microsoft.com/office/drawing/2014/chartex" xmlns:cx1="http://schemas.microsoft.com/office/drawing/2015/9/8/chartex" xmlns:mc="http://schemas.openxmlformats.org/markup-compatibility/2006" xmlns:o="urn:schemas-microsoft-com:office:office" xmlns:r="http://schemas.openxmlformats.org/officeDocument/2006/relationships" xmlns:m="http://schemas.openxmlformats.org/officeDocument/2006/math" xmlns:v="urn:schemas-microsoft-com:vml" xmlns:wp14="http://schemas.microsoft.com/office/word/2010/wordprocessingDrawing" xmlns:wp="http://schemas.openxmlformats.org/drawingml/2006/wordprocessingDrawing" xmlns:w10="urn:schemas-microsoft-com:office:word" xmlns:w="http://schemas.openxmlformats.org/wordprocessingml/2006/main" xmlns:w14="http://schemas.microsoft.com/office/word/2010/wordml" xmlns:w15="http://schemas.microsoft.com/office/word/2012/wordml" xmlns:w16se="http://schemas.microsoft.com/office/word/2015/wordml/symex" xmlns:wpg="http://schemas.microsoft.com/office/word/2010/wordprocessingGroup" xmlns:wpi="http://schemas.microsoft.com/office/word/2010/wordprocessingInk" xmlns:wne="http://schemas.microsoft.com/office/word/2006/wordml" xmlns:wps="http://schemas.microsoft.com/office/word/2010/wordprocessingShape" mc:Ignorable="w14 w15 w16se wp14">
+  <w:abstractNum w:abstractNumId="0" w15:restartNumberingAfterBreak="0">
+    <w:nsid w:val="46631923"/>
+    <w:multiLevelType w:val="hybridMultilevel"/>
+    <w:tmpl w:val="C4B4B0E6"/>
+    <w:lvl w:ilvl="0" w:tplc="DC60E402">
+      <w:start w:val="1"/>
+      <w:numFmt w:val="decimal"/>
+      <w:lvlText w:val="%1."/>
+      <w:lvlJc w:val="left"/>
+      <w:pPr>
+        <w:ind w:left="1069" w:hanging="360"/>
+      </w:pPr>
+      <w:rPr>
+        <w:rFonts w:hint="default"/>
+        <w:sz w:val="20"/>
+      </w:rPr>
+    </w:lvl>
+    <w:lvl w:ilvl="1" w:tplc="04070019" w:tentative="1">
+      <w:start w:val="1"/>
+      <w:numFmt w:val="lowerLetter"/>
+      <w:lvlText w:val="%2."/>
+      <w:lvlJc w:val="left"/>
+      <w:pPr>
+        <w:ind w:left="1789" w:hanging="360"/>
+      </w:pPr>
+    </w:lvl>
+    <w:lvl w:ilvl="2" w:tplc="0407001B" w:tentative="1">
+      <w:start w:val="1"/>
+      <w:numFmt w:val="lowerRoman"/>
+      <w:lvlText w:val="%3."/>
+      <w:lvlJc w:val="right"/>
+      <w:pPr>
+        <w:ind w:left="2509" w:hanging="180"/>
+      </w:pPr>
+    </w:lvl>
+    <w:lvl w:ilvl="3" w:tplc="0407000F" w:tentative="1">
+      <w:start w:val="1"/>
+      <w:numFmt w:val="decimal"/>
+      <w:lvlText w:val="%4."/>
+      <w:lvlJc w:val="left"/>
+      <w:pPr>
+        <w:ind w:left="3229" w:hanging="360"/>
+      </w:pPr>
+    </w:lvl>
+    <w:lvl w:ilvl="4" w:tplc="04070019" w:tentative="1">
+      <w:start w:val="1"/>
+      <w:numFmt w:val="lowerLetter"/>
+      <w:lvlText w:val="%5."/>
+      <w:lvlJc w:val="left"/>
+      <w:pPr>
+        <w:ind w:left="3949" w:hanging="360"/>
+      </w:pPr>
+    </w:lvl>
+    <w:lvl w:ilvl="5" w:tplc="0407001B" w:tentative="1">
+      <w:start w:val="1"/>
+      <w:numFmt w:val="lowerRoman"/>
+      <w:lvlText w:val="%6."/>
+      <w:lvlJc w:val="right"/>
+      <w:pPr>
+        <w:ind w:left="4669" w:hanging="180"/>
+      </w:pPr>
+    </w:lvl>
+    <w:lvl w:ilvl="6" w:tplc="0407000F" w:tentative="1">
+      <w:start w:val="1"/>
+      <w:numFmt w:val="decimal"/>
+      <w:lvlText w:val="%7."/>
+      <w:lvlJc w:val="left"/>
+      <w:pPr>
+        <w:ind w:left="5389" w:hanging="360"/>
+      </w:pPr>
+    </w:lvl>
+    <w:lvl w:ilvl="7" w:tplc="04070019" w:tentative="1">
+      <w:start w:val="1"/>
+      <w:numFmt w:val="lowerLetter"/>
+      <w:lvlText w:val="%8."/>
+      <w:lvlJc w:val="left"/>
+      <w:pPr>
+        <w:ind w:left="6109" w:hanging="360"/>
+      </w:pPr>
+    </w:lvl>
+    <w:lvl w:ilvl="8" w:tplc="0407001B" w:tentative="1">
+      <w:start w:val="1"/>
+      <w:numFmt w:val="lowerRoman"/>
+      <w:lvlText w:val="%9."/>
+      <w:lvlJc w:val="right"/>
+      <w:pPr>
+        <w:ind w:left="6829" w:hanging="180"/>
+      </w:pPr>
+    </w:lvl>
+  </w:abstractNum>
+  <w:abstractNum w:abstractNumId="1" w15:restartNumberingAfterBreak="0">
+    <w:nsid w:val="627202AC"/>
+    <w:multiLevelType w:val="hybridMultilevel"/>
+    <w:tmpl w:val="7EE245A8"/>
+    <w:lvl w:ilvl="0" w:tplc="0407000F">
+      <w:start w:val="1"/>
+      <w:numFmt w:val="decimal"/>
+      <w:lvlText w:val="%1."/>
+      <w:lvlJc w:val="left"/>
+      <w:pPr>
+        <w:ind w:left="3600" w:hanging="360"/>
+      </w:pPr>
+    </w:lvl>
+    <w:lvl w:ilvl="1" w:tplc="04070019" w:tentative="1">
+      <w:start w:val="1"/>
+      <w:numFmt w:val="lowerLetter"/>
+      <w:lvlText w:val="%2."/>
+      <w:lvlJc w:val="left"/>
+      <w:pPr>
+        <w:ind w:left="4320" w:hanging="360"/>
+      </w:pPr>
+    </w:lvl>
+    <w:lvl w:ilvl="2" w:tplc="0407001B" w:tentative="1">
+      <w:start w:val="1"/>
+      <w:numFmt w:val="lowerRoman"/>
+      <w:lvlText w:val="%3."/>
+      <w:lvlJc w:val="right"/>
+      <w:pPr>
+        <w:ind w:left="5040" w:hanging="180"/>
+      </w:pPr>
+    </w:lvl>
+    <w:lvl w:ilvl="3" w:tplc="0407000F" w:tentative="1">
+      <w:start w:val="1"/>
+      <w:numFmt w:val="decimal"/>
+      <w:lvlText w:val="%4."/>
+      <w:lvlJc w:val="left"/>
+      <w:pPr>
+        <w:ind w:left="5760" w:hanging="360"/>
+      </w:pPr>
+    </w:lvl>
+    <w:lvl w:ilvl="4" w:tplc="04070019" w:tentative="1">
+      <w:start w:val="1"/>
+      <w:numFmt w:val="lowerLetter"/>
+      <w:lvlText w:val="%5."/>
+      <w:lvlJc w:val="left"/>
+      <w:pPr>
+        <w:ind w:left="6480" w:hanging="360"/>
+      </w:pPr>
+    </w:lvl>
+    <w:lvl w:ilvl="5" w:tplc="0407001B" w:tentative="1">
+      <w:start w:val="1"/>
+      <w:numFmt w:val="lowerRoman"/>
+      <w:lvlText w:val="%6."/>
+      <w:lvlJc w:val="right"/>
+      <w:pPr>
+        <w:ind w:left="7200" w:hanging="180"/>
+      </w:pPr>
+    </w:lvl>
+    <w:lvl w:ilvl="6" w:tplc="0407000F" w:tentative="1">
+      <w:start w:val="1"/>
+      <w:numFmt w:val="decimal"/>
+      <w:lvlText w:val="%7."/>
+      <w:lvlJc w:val="left"/>
+      <w:pPr>
+        <w:ind w:left="7920" w:hanging="360"/>
+      </w:pPr>
+    </w:lvl>
+    <w:lvl w:ilvl="7" w:tplc="04070019" w:tentative="1">
+      <w:start w:val="1"/>
+      <w:numFmt w:val="lowerLetter"/>
+      <w:lvlText w:val="%8."/>
+      <w:lvlJc w:val="left"/>
+      <w:pPr>
+        <w:ind w:left="8640" w:hanging="360"/>
+      </w:pPr>
+    </w:lvl>
+    <w:lvl w:ilvl="8" w:tplc="0407001B" w:tentative="1">
+      <w:start w:val="1"/>
+      <w:numFmt w:val="lowerRoman"/>
+      <w:lvlText w:val="%9."/>
+      <w:lvlJc w:val="right"/>
+      <w:pPr>
+        <w:ind w:left="9360" w:hanging="180"/>
+      </w:pPr>
+    </w:lvl>
+  </w:abstractNum>
+  <w:num w:numId="1">
+    <w:abstractNumId w:val="1"/>
+  </w:num>
+  <w:num w:numId="2">
+    <w:abstractNumId w:val="0"/>
+  </w:num>
+</w:numbering>
 </file>
 
 <file path=word/styles.xml><?xml version="1.0" encoding="utf-8"?>
@@ -8182,6 +8788,17 @@
       </w:tcPr>
     </w:tblStylePr>
   </w:style>
+  <w:style w:type="paragraph" w:styleId="ListParagraph">
+    <w:name w:val="List Paragraph"/>
+    <w:basedOn w:val="Normal"/>
+    <w:uiPriority w:val="34"/>
+    <w:qFormat/>
+    <w:rsid w:val="00BE16C0"/>
+    <w:pPr>
+      <w:ind w:left="720"/>
+      <w:contextualSpacing/>
+    </w:pPr>
+  </w:style>
 </w:styles>
 </file>
 
@@ -8275,26 +8892,26 @@
 
 <file path=word/glossary/fontTable.xml><?xml version="1.0" encoding="utf-8"?>
 <w:fonts xmlns:mc="http://schemas.openxmlformats.org/markup-compatibility/2006" xmlns:r="http://schemas.openxmlformats.org/officeDocument/2006/relationships" xmlns:w="http://schemas.openxmlformats.org/wordprocessingml/2006/main" xmlns:w14="http://schemas.microsoft.com/office/word/2010/wordml" xmlns:w15="http://schemas.microsoft.com/office/word/2012/wordml" xmlns:w16se="http://schemas.microsoft.com/office/word/2015/wordml/symex" mc:Ignorable="w14 w15 w16se">
+  <w:font w:name="Times New Roman">
+    <w:panose1 w:val="02020603050405020304"/>
+    <w:charset w:val="00"/>
+    <w:family w:val="roman"/>
+    <w:pitch w:val="variable"/>
+    <w:sig w:usb0="E0002AFF" w:usb1="C0007843" w:usb2="00000009" w:usb3="00000000" w:csb0="000001FF" w:csb1="00000000"/>
+  </w:font>
   <w:font w:name="Calibri">
     <w:panose1 w:val="020F0502020204030204"/>
     <w:charset w:val="00"/>
     <w:family w:val="swiss"/>
     <w:pitch w:val="variable"/>
-    <w:sig w:usb0="E0002AFF" w:usb1="C000247B" w:usb2="00000009" w:usb3="00000000" w:csb0="000001FF" w:csb1="00000000"/>
-  </w:font>
-  <w:font w:name="Times New Roman">
-    <w:panose1 w:val="02020603050405020304"/>
-    <w:charset w:val="00"/>
-    <w:family w:val="roman"/>
-    <w:pitch w:val="variable"/>
-    <w:sig w:usb0="E0002EFF" w:usb1="C000785B" w:usb2="00000009" w:usb3="00000000" w:csb0="000001FF" w:csb1="00000000"/>
+    <w:sig w:usb0="E00002FF" w:usb1="4000ACFF" w:usb2="00000001" w:usb3="00000000" w:csb0="0000019F" w:csb1="00000000"/>
   </w:font>
   <w:font w:name="Calibri Light">
     <w:panose1 w:val="020F0302020204030204"/>
     <w:charset w:val="00"/>
     <w:family w:val="swiss"/>
     <w:pitch w:val="variable"/>
-    <w:sig w:usb0="E0002AFF" w:usb1="C000247B" w:usb2="00000009" w:usb3="00000000" w:csb0="000001FF" w:csb1="00000000"/>
+    <w:sig w:usb0="A00002EF" w:usb1="4000207B" w:usb2="00000000" w:usb3="00000000" w:csb0="0000009F" w:csb1="00000000"/>
   </w:font>
   <w:font w:name="MS Gothic">
     <w:altName w:val="ＭＳ ゴシック"/>
@@ -8305,7 +8922,7 @@
     <w:sig w:usb0="E00002FF" w:usb1="6AC7FDFB" w:usb2="08000012" w:usb3="00000000" w:csb0="0002009F" w:csb1="00000000"/>
   </w:font>
   <w:font w:name="MS Mincho">
-    <w:altName w:val="ＭＳ 明朝"/>
+    <w:altName w:val="Yu Gothic UI"/>
     <w:panose1 w:val="02020609040205080304"/>
     <w:charset w:val="80"/>
     <w:family w:val="modern"/>
@@ -8362,6 +8979,7 @@
   <w:rsids>
     <w:rsidRoot w:val="00F12DAD"/>
     <w:rsid w:val="000B1A9F"/>
+    <w:rsid w:val="000E56B1"/>
     <w:rsid w:val="00162FB5"/>
     <w:rsid w:val="00DE4A3F"/>
     <w:rsid w:val="00F12DAD"/>
@@ -9110,7 +9728,7 @@
 </file>
 
 <file path=customXml/itemProps1.xml><?xml version="1.0" encoding="utf-8"?>
-<ds:datastoreItem xmlns:ds="http://schemas.openxmlformats.org/officeDocument/2006/customXml" ds:itemID="{CBBDC28D-BE17-466D-909E-1B313CABFA6F}">
+<ds:datastoreItem xmlns:ds="http://schemas.openxmlformats.org/officeDocument/2006/customXml" ds:itemID="{FEE6BE3A-0BD6-480C-8D15-72B71A026B86}">
   <ds:schemaRefs>
     <ds:schemaRef ds:uri="http://schemas.openxmlformats.org/officeDocument/2006/bibliography"/>
   </ds:schemaRefs>

</xml_diff>